<commit_message>
Casos de prueba en la memoria.
</commit_message>
<xml_diff>
--- a/Memoria.docx
+++ b/Memoria.docx
@@ -1,6 +1,7 @@
 
 <file path=word/document.xml><?xml version="1.0" encoding="utf-8"?>
 <w:document xmlns:wpc="http://schemas.microsoft.com/office/word/2010/wordprocessingCanvas" xmlns:cx="http://schemas.microsoft.com/office/drawing/2014/chartex" xmlns:cx1="http://schemas.microsoft.com/office/drawing/2015/9/8/chartex" xmlns:cx2="http://schemas.microsoft.com/office/drawing/2015/10/21/chartex" xmlns:cx3="http://schemas.microsoft.com/office/drawing/2016/5/9/chartex" xmlns:cx4="http://schemas.microsoft.com/office/drawing/2016/5/10/chartex" xmlns:cx5="http://schemas.microsoft.com/office/drawing/2016/5/11/chartex" xmlns:cx6="http://schemas.microsoft.com/office/drawing/2016/5/12/chartex" xmlns:cx7="http://schemas.microsoft.com/office/drawing/2016/5/13/chartex" xmlns:cx8="http://schemas.microsoft.com/office/drawing/2016/5/14/chartex" xmlns:mc="http://schemas.openxmlformats.org/markup-compatibility/2006" xmlns:aink="http://schemas.microsoft.com/office/drawing/2016/ink" xmlns:am3d="http://schemas.microsoft.com/office/drawing/2017/model3d" xmlns:o="urn:schemas-microsoft-com:office:office" xmlns:r="http://schemas.openxmlformats.org/officeDocument/2006/relationships" xmlns:m="http://schemas.openxmlformats.org/officeDocument/2006/math" xmlns:v="urn:schemas-microsoft-com:vml" xmlns:wp14="http://schemas.microsoft.com/office/word/2010/wordprocessingDrawing" xmlns:wp="http://schemas.openxmlformats.org/drawingml/2006/wordprocessingDrawing" xmlns:w10="urn:schemas-microsoft-com:office:word" xmlns:w="http://schemas.openxmlformats.org/wordprocessingml/2006/main" xmlns:w14="http://schemas.microsoft.com/office/word/2010/wordml" xmlns:w15="http://schemas.microsoft.com/office/word/2012/wordml" xmlns:w16cex="http://schemas.microsoft.com/office/word/2018/wordml/cex" xmlns:w16cid="http://schemas.microsoft.com/office/word/2016/wordml/cid" xmlns:w16="http://schemas.microsoft.com/office/word/2018/wordml" xmlns:w16se="http://schemas.microsoft.com/office/word/2015/wordml/symex" xmlns:wpg="http://schemas.microsoft.com/office/word/2010/wordprocessingGroup" xmlns:wpi="http://schemas.microsoft.com/office/word/2010/wordprocessingInk" xmlns:wne="http://schemas.microsoft.com/office/word/2006/wordml" xmlns:wps="http://schemas.microsoft.com/office/word/2010/wordprocessingShape" mc:Ignorable="w14 w15 w16se w16cid w16 w16cex wp14">
+  <w:background w:color="DAF4FA"/>
   <w:body>
     <w:sdt>
       <w:sdtPr>
@@ -14,6 +15,7 @@
           <w:docPartUnique/>
         </w:docPartObj>
       </w:sdtPr>
+      <w:sdtEndPr/>
       <w:sdtContent>
         <w:p>
           <w:pPr>
@@ -146,6 +148,7 @@
                                     <w:dataBinding w:prefixMappings="xmlns:ns0='http://purl.org/dc/elements/1.1/' xmlns:ns1='http://schemas.openxmlformats.org/package/2006/metadata/core-properties' " w:xpath="/ns1:coreProperties[1]/ns0:creator[1]" w:storeItemID="{6C3C8BC8-F283-45AE-878A-BAB7291924A1}"/>
                                     <w:text/>
                                   </w:sdtPr>
+                                  <w:sdtEndPr/>
                                   <w:sdtContent>
                                     <w:p>
                                       <w:pPr>
@@ -272,6 +275,7 @@
                                     <w:dataBinding w:prefixMappings="xmlns:ns0='http://purl.org/dc/elements/1.1/' xmlns:ns1='http://schemas.openxmlformats.org/package/2006/metadata/core-properties' " w:xpath="/ns1:coreProperties[1]/ns0:title[1]" w:storeItemID="{6C3C8BC8-F283-45AE-878A-BAB7291924A1}"/>
                                     <w:text/>
                                   </w:sdtPr>
+                                  <w:sdtEndPr/>
                                   <w:sdtContent>
                                     <w:p>
                                       <w:pPr>
@@ -312,6 +316,7 @@
                                     <w:dataBinding w:prefixMappings="xmlns:ns0='http://purl.org/dc/elements/1.1/' xmlns:ns1='http://schemas.openxmlformats.org/package/2006/metadata/core-properties' " w:xpath="/ns1:coreProperties[1]/ns0:subject[1]" w:storeItemID="{6C3C8BC8-F283-45AE-878A-BAB7291924A1}"/>
                                     <w:text/>
                                   </w:sdtPr>
+                                  <w:sdtEndPr/>
                                   <w:sdtContent>
                                     <w:p>
                                       <w:pPr>
@@ -395,6 +400,7 @@
                               <w:dataBinding w:prefixMappings="xmlns:ns0='http://purl.org/dc/elements/1.1/' xmlns:ns1='http://schemas.openxmlformats.org/package/2006/metadata/core-properties' " w:xpath="/ns1:coreProperties[1]/ns0:creator[1]" w:storeItemID="{6C3C8BC8-F283-45AE-878A-BAB7291924A1}"/>
                               <w:text/>
                             </w:sdtPr>
+                            <w:sdtEndPr/>
                             <w:sdtContent>
                               <w:p>
                                 <w:pPr>
@@ -489,6 +495,7 @@
                               <w:dataBinding w:prefixMappings="xmlns:ns0='http://purl.org/dc/elements/1.1/' xmlns:ns1='http://schemas.openxmlformats.org/package/2006/metadata/core-properties' " w:xpath="/ns1:coreProperties[1]/ns0:title[1]" w:storeItemID="{6C3C8BC8-F283-45AE-878A-BAB7291924A1}"/>
                               <w:text/>
                             </w:sdtPr>
+                            <w:sdtEndPr/>
                             <w:sdtContent>
                               <w:p>
                                 <w:pPr>
@@ -529,6 +536,7 @@
                               <w:dataBinding w:prefixMappings="xmlns:ns0='http://purl.org/dc/elements/1.1/' xmlns:ns1='http://schemas.openxmlformats.org/package/2006/metadata/core-properties' " w:xpath="/ns1:coreProperties[1]/ns0:subject[1]" w:storeItemID="{6C3C8BC8-F283-45AE-878A-BAB7291924A1}"/>
                               <w:text/>
                             </w:sdtPr>
+                            <w:sdtEndPr/>
                             <w:sdtContent>
                               <w:p>
                                 <w:pPr>
@@ -601,6 +609,8 @@
     <w:sdt>
       <w:sdtPr>
         <w:rPr>
+          <w:rFonts w:asciiTheme="minorHAnsi" w:eastAsiaTheme="minorEastAsia" w:hAnsiTheme="minorHAnsi" w:cstheme="minorBidi"/>
+          <w:color w:val="auto"/>
           <w:sz w:val="44"/>
           <w:szCs w:val="44"/>
         </w:rPr>
@@ -612,11 +622,9 @@
       </w:sdtPr>
       <w:sdtEndPr>
         <w:rPr>
-          <w:rFonts w:asciiTheme="minorHAnsi" w:eastAsiaTheme="minorEastAsia" w:hAnsiTheme="minorHAnsi" w:cstheme="minorBidi"/>
           <w:b/>
           <w:bCs/>
           <w:noProof/>
-          <w:color w:val="auto"/>
           <w:sz w:val="28"/>
           <w:szCs w:val="28"/>
         </w:rPr>
@@ -648,8 +656,8 @@
             </w:tabs>
             <w:rPr>
               <w:noProof/>
-              <w:sz w:val="32"/>
-              <w:szCs w:val="32"/>
+              <w:sz w:val="22"/>
+              <w:szCs w:val="22"/>
               <w:lang w:eastAsia="es-ES"/>
             </w:rPr>
           </w:pPr>
@@ -675,22 +683,18 @@
             </w:rPr>
             <w:fldChar w:fldCharType="separate"/>
           </w:r>
-          <w:hyperlink w:anchor="_Toc34476092" w:history="1">
+          <w:hyperlink w:anchor="_Toc35559138" w:history="1">
             <w:r>
               <w:rPr>
                 <w:rStyle w:val="Hyperlink"/>
                 <w:noProof/>
-                <w:sz w:val="28"/>
-                <w:szCs w:val="28"/>
               </w:rPr>
-              <w:t>DESCRIPCIÓN DE LA PRÁCTICA.</w:t>
+              <w:t>DESCRIPCIÓN DE LA PRÁCTICA</w:t>
             </w:r>
             <w:r>
               <w:rPr>
                 <w:noProof/>
                 <w:webHidden/>
-                <w:sz w:val="28"/>
-                <w:szCs w:val="28"/>
               </w:rPr>
               <w:tab/>
             </w:r>
@@ -698,8 +702,6 @@
               <w:rPr>
                 <w:noProof/>
                 <w:webHidden/>
-                <w:sz w:val="28"/>
-                <w:szCs w:val="28"/>
               </w:rPr>
               <w:fldChar w:fldCharType="begin"/>
             </w:r>
@@ -707,25 +709,19 @@
               <w:rPr>
                 <w:noProof/>
                 <w:webHidden/>
-                <w:sz w:val="28"/>
-                <w:szCs w:val="28"/>
               </w:rPr>
-              <w:instrText xml:space="preserve"> PAGEREF _Toc34476092 \h </w:instrText>
+              <w:instrText xml:space="preserve"> PAGEREF _Toc35559138 \h </w:instrText>
             </w:r>
             <w:r>
               <w:rPr>
                 <w:noProof/>
                 <w:webHidden/>
-                <w:sz w:val="28"/>
-                <w:szCs w:val="28"/>
               </w:rPr>
             </w:r>
             <w:r>
               <w:rPr>
                 <w:noProof/>
                 <w:webHidden/>
-                <w:sz w:val="28"/>
-                <w:szCs w:val="28"/>
               </w:rPr>
               <w:fldChar w:fldCharType="separate"/>
             </w:r>
@@ -733,8 +729,6 @@
               <w:rPr>
                 <w:noProof/>
                 <w:webHidden/>
-                <w:sz w:val="28"/>
-                <w:szCs w:val="28"/>
               </w:rPr>
               <w:t>2</w:t>
             </w:r>
@@ -742,8 +736,219 @@
               <w:rPr>
                 <w:noProof/>
                 <w:webHidden/>
-                <w:sz w:val="28"/>
-                <w:szCs w:val="28"/>
+              </w:rPr>
+              <w:fldChar w:fldCharType="end"/>
+            </w:r>
+          </w:hyperlink>
+        </w:p>
+        <w:p>
+          <w:pPr>
+            <w:pStyle w:val="TOC1"/>
+            <w:tabs>
+              <w:tab w:val="right" w:leader="dot" w:pos="8494"/>
+            </w:tabs>
+            <w:rPr>
+              <w:noProof/>
+              <w:sz w:val="22"/>
+              <w:szCs w:val="22"/>
+              <w:lang w:eastAsia="es-ES"/>
+            </w:rPr>
+          </w:pPr>
+          <w:hyperlink w:anchor="_Toc35559139" w:history="1">
+            <w:r>
+              <w:rPr>
+                <w:rStyle w:val="Hyperlink"/>
+                <w:noProof/>
+              </w:rPr>
+              <w:t>CASOS DE PRUEBA</w:t>
+            </w:r>
+            <w:r>
+              <w:rPr>
+                <w:noProof/>
+                <w:webHidden/>
+              </w:rPr>
+              <w:tab/>
+            </w:r>
+            <w:r>
+              <w:rPr>
+                <w:noProof/>
+                <w:webHidden/>
+              </w:rPr>
+              <w:fldChar w:fldCharType="begin"/>
+            </w:r>
+            <w:r>
+              <w:rPr>
+                <w:noProof/>
+                <w:webHidden/>
+              </w:rPr>
+              <w:instrText xml:space="preserve"> PAGEREF _Toc35559139 \h </w:instrText>
+            </w:r>
+            <w:r>
+              <w:rPr>
+                <w:noProof/>
+                <w:webHidden/>
+              </w:rPr>
+            </w:r>
+            <w:r>
+              <w:rPr>
+                <w:noProof/>
+                <w:webHidden/>
+              </w:rPr>
+              <w:fldChar w:fldCharType="separate"/>
+            </w:r>
+            <w:r>
+              <w:rPr>
+                <w:noProof/>
+                <w:webHidden/>
+              </w:rPr>
+              <w:t>2</w:t>
+            </w:r>
+            <w:r>
+              <w:rPr>
+                <w:noProof/>
+                <w:webHidden/>
+              </w:rPr>
+              <w:fldChar w:fldCharType="end"/>
+            </w:r>
+          </w:hyperlink>
+        </w:p>
+        <w:p>
+          <w:pPr>
+            <w:pStyle w:val="TOC2"/>
+            <w:tabs>
+              <w:tab w:val="right" w:leader="dot" w:pos="8494"/>
+            </w:tabs>
+            <w:rPr>
+              <w:noProof/>
+              <w:sz w:val="22"/>
+              <w:szCs w:val="22"/>
+              <w:lang w:eastAsia="es-ES"/>
+            </w:rPr>
+          </w:pPr>
+          <w:hyperlink w:anchor="_Toc35559140" w:history="1">
+            <w:r>
+              <w:rPr>
+                <w:rStyle w:val="Hyperlink"/>
+                <w:noProof/>
+              </w:rPr>
+              <w:t>CASOS CORRECTOS</w:t>
+            </w:r>
+            <w:r>
+              <w:rPr>
+                <w:noProof/>
+                <w:webHidden/>
+              </w:rPr>
+              <w:tab/>
+            </w:r>
+            <w:r>
+              <w:rPr>
+                <w:noProof/>
+                <w:webHidden/>
+              </w:rPr>
+              <w:fldChar w:fldCharType="begin"/>
+            </w:r>
+            <w:r>
+              <w:rPr>
+                <w:noProof/>
+                <w:webHidden/>
+              </w:rPr>
+              <w:instrText xml:space="preserve"> PAGEREF _Toc35559140 \h </w:instrText>
+            </w:r>
+            <w:r>
+              <w:rPr>
+                <w:noProof/>
+                <w:webHidden/>
+              </w:rPr>
+            </w:r>
+            <w:r>
+              <w:rPr>
+                <w:noProof/>
+                <w:webHidden/>
+              </w:rPr>
+              <w:fldChar w:fldCharType="separate"/>
+            </w:r>
+            <w:r>
+              <w:rPr>
+                <w:noProof/>
+                <w:webHidden/>
+              </w:rPr>
+              <w:t>2</w:t>
+            </w:r>
+            <w:r>
+              <w:rPr>
+                <w:noProof/>
+                <w:webHidden/>
+              </w:rPr>
+              <w:fldChar w:fldCharType="end"/>
+            </w:r>
+          </w:hyperlink>
+        </w:p>
+        <w:p>
+          <w:pPr>
+            <w:pStyle w:val="TOC2"/>
+            <w:tabs>
+              <w:tab w:val="right" w:leader="dot" w:pos="8494"/>
+            </w:tabs>
+            <w:rPr>
+              <w:noProof/>
+              <w:sz w:val="22"/>
+              <w:szCs w:val="22"/>
+              <w:lang w:eastAsia="es-ES"/>
+            </w:rPr>
+          </w:pPr>
+          <w:hyperlink w:anchor="_Toc35559141" w:history="1">
+            <w:r>
+              <w:rPr>
+                <w:rStyle w:val="Hyperlink"/>
+                <w:noProof/>
+              </w:rPr>
+              <w:t>CASOS ERRONEOS</w:t>
+            </w:r>
+            <w:r>
+              <w:rPr>
+                <w:noProof/>
+                <w:webHidden/>
+              </w:rPr>
+              <w:tab/>
+            </w:r>
+            <w:r>
+              <w:rPr>
+                <w:noProof/>
+                <w:webHidden/>
+              </w:rPr>
+              <w:fldChar w:fldCharType="begin"/>
+            </w:r>
+            <w:r>
+              <w:rPr>
+                <w:noProof/>
+                <w:webHidden/>
+              </w:rPr>
+              <w:instrText xml:space="preserve"> PAGEREF _Toc35559141 \h </w:instrText>
+            </w:r>
+            <w:r>
+              <w:rPr>
+                <w:noProof/>
+                <w:webHidden/>
+              </w:rPr>
+            </w:r>
+            <w:r>
+              <w:rPr>
+                <w:noProof/>
+                <w:webHidden/>
+              </w:rPr>
+              <w:fldChar w:fldCharType="separate"/>
+            </w:r>
+            <w:r>
+              <w:rPr>
+                <w:noProof/>
+                <w:webHidden/>
+              </w:rPr>
+              <w:t>4</w:t>
+            </w:r>
+            <w:r>
+              <w:rPr>
+                <w:noProof/>
+                <w:webHidden/>
               </w:rPr>
               <w:fldChar w:fldCharType="end"/>
             </w:r>
@@ -795,7 +1000,7 @@
           <w:szCs w:val="40"/>
         </w:rPr>
       </w:pPr>
-      <w:bookmarkStart w:id="0" w:name="_Toc34476092"/>
+      <w:bookmarkStart w:id="0" w:name="_Toc35559138"/>
       <w:r>
         <w:rPr>
           <w:sz w:val="40"/>
@@ -920,6 +1125,7 @@
           <w:szCs w:val="40"/>
         </w:rPr>
       </w:pPr>
+      <w:bookmarkStart w:id="1" w:name="_Toc35559139"/>
       <w:r>
         <w:rPr>
           <w:sz w:val="40"/>
@@ -927,6 +1133,7 @@
         </w:rPr>
         <w:t>CASOS DE PRUEBA</w:t>
       </w:r>
+      <w:bookmarkEnd w:id="1"/>
     </w:p>
     <w:p>
       <w:pPr>
@@ -940,17 +1147,886 @@
           <w:sz w:val="24"/>
           <w:szCs w:val="24"/>
         </w:rPr>
-        <w:t>A continuación se mostrarán 8 casos de prueba, cuatro correctos y cuatro incorrectos, para poder analizara el funcionamiento del traductor.</w:t>
-      </w:r>
-      <w:bookmarkStart w:id="1" w:name="_GoBack"/>
-      <w:bookmarkEnd w:id="1"/>
+        <w:t xml:space="preserve">A </w:t>
+      </w:r>
+      <w:r>
+        <w:rPr>
+          <w:sz w:val="24"/>
+          <w:szCs w:val="24"/>
+        </w:rPr>
+        <w:t>continuación,</w:t>
+      </w:r>
+      <w:r>
+        <w:rPr>
+          <w:sz w:val="24"/>
+          <w:szCs w:val="24"/>
+        </w:rPr>
+        <w:t xml:space="preserve"> se mostrarán 8 casos de prueba, cuatro correctos y cuatro incorrectos, para poder </w:t>
+      </w:r>
+      <w:r>
+        <w:rPr>
+          <w:sz w:val="24"/>
+          <w:szCs w:val="24"/>
+        </w:rPr>
+        <w:t>analizar</w:t>
+      </w:r>
+      <w:r>
+        <w:rPr>
+          <w:sz w:val="24"/>
+          <w:szCs w:val="24"/>
+        </w:rPr>
+        <w:t xml:space="preserve"> el funcionamiento del traductor.</w:t>
+      </w:r>
     </w:p>
     <w:p>
       <w:pPr>
         <w:pStyle w:val="Heading2"/>
       </w:pPr>
+      <w:bookmarkStart w:id="2" w:name="_Toc35559140"/>
       <w:r>
         <w:t>CASOS CORRECTOS</w:t>
+      </w:r>
+      <w:bookmarkEnd w:id="2"/>
+    </w:p>
+    <w:p>
+      <w:pPr>
+        <w:rPr>
+          <w:sz w:val="24"/>
+          <w:szCs w:val="24"/>
+        </w:rPr>
+      </w:pPr>
+      <w:r>
+        <w:rPr>
+          <w:sz w:val="24"/>
+          <w:szCs w:val="24"/>
+        </w:rPr>
+        <w:t>En esta fase de la práctica la salida</w:t>
+      </w:r>
+      <w:r>
+        <w:rPr>
+          <w:sz w:val="24"/>
+          <w:szCs w:val="24"/>
+        </w:rPr>
+        <w:t xml:space="preserve"> para los casos de acierto</w:t>
+      </w:r>
+      <w:r>
+        <w:rPr>
+          <w:sz w:val="24"/>
+          <w:szCs w:val="24"/>
+        </w:rPr>
+        <w:t xml:space="preserve"> no es demasiado llamativa</w:t>
+      </w:r>
+      <w:r>
+        <w:rPr>
+          <w:sz w:val="24"/>
+          <w:szCs w:val="24"/>
+        </w:rPr>
+        <w:t>. A</w:t>
+      </w:r>
+      <w:r>
+        <w:rPr>
+          <w:sz w:val="24"/>
+          <w:szCs w:val="24"/>
+        </w:rPr>
+        <w:t>sí</w:t>
+      </w:r>
+      <w:r>
+        <w:rPr>
+          <w:sz w:val="24"/>
+          <w:szCs w:val="24"/>
+        </w:rPr>
+        <w:t xml:space="preserve"> se ven las salidas para los casos de prueba dados de </w:t>
+      </w:r>
+      <w:proofErr w:type="spellStart"/>
+      <w:r>
+        <w:rPr>
+          <w:sz w:val="24"/>
+          <w:szCs w:val="24"/>
+        </w:rPr>
+        <w:t>EjemploBásico</w:t>
+      </w:r>
+      <w:proofErr w:type="spellEnd"/>
+      <w:r>
+        <w:rPr>
+          <w:sz w:val="24"/>
+          <w:szCs w:val="24"/>
+        </w:rPr>
+        <w:t xml:space="preserve">, </w:t>
+      </w:r>
+      <w:proofErr w:type="spellStart"/>
+      <w:r>
+        <w:rPr>
+          <w:sz w:val="24"/>
+          <w:szCs w:val="24"/>
+        </w:rPr>
+        <w:t>EjemploAprobado</w:t>
+      </w:r>
+      <w:proofErr w:type="spellEnd"/>
+      <w:r>
+        <w:rPr>
+          <w:sz w:val="24"/>
+          <w:szCs w:val="24"/>
+        </w:rPr>
+        <w:t xml:space="preserve">, </w:t>
+      </w:r>
+      <w:proofErr w:type="spellStart"/>
+      <w:r>
+        <w:rPr>
+          <w:sz w:val="24"/>
+          <w:szCs w:val="24"/>
+        </w:rPr>
+        <w:t>EjemploNotable</w:t>
+      </w:r>
+      <w:proofErr w:type="spellEnd"/>
+      <w:r>
+        <w:rPr>
+          <w:sz w:val="24"/>
+          <w:szCs w:val="24"/>
+        </w:rPr>
+        <w:t xml:space="preserve"> y </w:t>
+      </w:r>
+      <w:proofErr w:type="spellStart"/>
+      <w:r>
+        <w:rPr>
+          <w:sz w:val="24"/>
+          <w:szCs w:val="24"/>
+        </w:rPr>
+        <w:t>EjemploSobresaliente</w:t>
+      </w:r>
+      <w:proofErr w:type="spellEnd"/>
+      <w:r>
+        <w:rPr>
+          <w:sz w:val="24"/>
+          <w:szCs w:val="24"/>
+        </w:rPr>
+        <w:t xml:space="preserve">. </w:t>
+      </w:r>
+    </w:p>
+    <w:p>
+      <w:pPr>
+        <w:rPr>
+          <w:noProof/>
+        </w:rPr>
+      </w:pPr>
+    </w:p>
+    <w:p>
+      <w:pPr>
+        <w:rPr>
+          <w:noProof/>
+        </w:rPr>
+      </w:pPr>
+      <w:r>
+        <w:rPr>
+          <w:noProof/>
+        </w:rPr>
+        <mc:AlternateContent>
+          <mc:Choice Requires="wps">
+            <w:drawing>
+              <wp:anchor distT="0" distB="0" distL="114300" distR="114300" simplePos="0" relativeHeight="251665408" behindDoc="0" locked="0" layoutInCell="1" allowOverlap="1" wp14:anchorId="2744D8C2" wp14:editId="73D3EA95">
+                <wp:simplePos x="0" y="0"/>
+                <wp:positionH relativeFrom="column">
+                  <wp:posOffset>453390</wp:posOffset>
+                </wp:positionH>
+                <wp:positionV relativeFrom="paragraph">
+                  <wp:posOffset>3645535</wp:posOffset>
+                </wp:positionV>
+                <wp:extent cx="4435475" cy="635"/>
+                <wp:effectExtent l="0" t="0" r="0" b="0"/>
+                <wp:wrapTopAndBottom/>
+                <wp:docPr id="6" name="Text Box 6"/>
+                <wp:cNvGraphicFramePr/>
+                <a:graphic xmlns:a="http://schemas.openxmlformats.org/drawingml/2006/main">
+                  <a:graphicData uri="http://schemas.microsoft.com/office/word/2010/wordprocessingShape">
+                    <wps:wsp>
+                      <wps:cNvSpPr txBox="1"/>
+                      <wps:spPr>
+                        <a:xfrm>
+                          <a:off x="0" y="0"/>
+                          <a:ext cx="4435475" cy="635"/>
+                        </a:xfrm>
+                        <a:prstGeom prst="rect">
+                          <a:avLst/>
+                        </a:prstGeom>
+                        <a:solidFill>
+                          <a:prstClr val="white"/>
+                        </a:solidFill>
+                        <a:ln>
+                          <a:noFill/>
+                        </a:ln>
+                      </wps:spPr>
+                      <wps:txbx>
+                        <w:txbxContent>
+                          <w:p>
+                            <w:pPr>
+                              <w:pStyle w:val="Caption"/>
+                              <w:rPr>
+                                <w:noProof/>
+                              </w:rPr>
+                            </w:pPr>
+                            <w:r>
+                              <w:t>1.</w:t>
+                            </w:r>
+                            <w:r>
+                              <w:t xml:space="preserve"> </w:t>
+                            </w:r>
+                            <w:r>
+                              <w:t>E</w:t>
+                            </w:r>
+                            <w:r>
+                              <w:t xml:space="preserve">jemplo </w:t>
+                            </w:r>
+                            <w:r>
+                              <w:t>c</w:t>
+                            </w:r>
+                            <w:r>
+                              <w:t xml:space="preserve">aso </w:t>
+                            </w:r>
+                            <w:r>
+                              <w:t>b</w:t>
+                            </w:r>
+                            <w:r>
+                              <w:t>ásico</w:t>
+                            </w:r>
+                          </w:p>
+                        </w:txbxContent>
+                      </wps:txbx>
+                      <wps:bodyPr rot="0" spcFirstLastPara="0" vertOverflow="overflow" horzOverflow="overflow" vert="horz" wrap="square" lIns="0" tIns="0" rIns="0" bIns="0" numCol="1" spcCol="0" rtlCol="0" fromWordArt="0" anchor="t" anchorCtr="0" forceAA="0" compatLnSpc="1">
+                        <a:prstTxWarp prst="textNoShape">
+                          <a:avLst/>
+                        </a:prstTxWarp>
+                        <a:spAutoFit/>
+                      </wps:bodyPr>
+                    </wps:wsp>
+                  </a:graphicData>
+                </a:graphic>
+              </wp:anchor>
+            </w:drawing>
+          </mc:Choice>
+          <mc:Fallback>
+            <w:pict>
+              <v:shape w14:anchorId="2744D8C2" id="Text Box 6" o:spid="_x0000_s1030" type="#_x0000_t202" style="position:absolute;margin-left:35.7pt;margin-top:287.05pt;width:349.25pt;height:.05pt;z-index:251665408;visibility:visible;mso-wrap-style:square;mso-wrap-distance-left:9pt;mso-wrap-distance-top:0;mso-wrap-distance-right:9pt;mso-wrap-distance-bottom:0;mso-position-horizontal:absolute;mso-position-horizontal-relative:text;mso-position-vertical:absolute;mso-position-vertical-relative:text;v-text-anchor:top" o:gfxdata="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" stroked="f">
+                <v:textbox style="mso-fit-shape-to-text:t" inset="0,0,0,0">
+                  <w:txbxContent>
+                    <w:p>
+                      <w:pPr>
+                        <w:pStyle w:val="Caption"/>
+                        <w:rPr>
+                          <w:noProof/>
+                        </w:rPr>
+                      </w:pPr>
+                      <w:r>
+                        <w:t>1.</w:t>
+                      </w:r>
+                      <w:r>
+                        <w:t xml:space="preserve"> </w:t>
+                      </w:r>
+                      <w:r>
+                        <w:t>E</w:t>
+                      </w:r>
+                      <w:r>
+                        <w:t xml:space="preserve">jemplo </w:t>
+                      </w:r>
+                      <w:r>
+                        <w:t>c</w:t>
+                      </w:r>
+                      <w:r>
+                        <w:t xml:space="preserve">aso </w:t>
+                      </w:r>
+                      <w:r>
+                        <w:t>b</w:t>
+                      </w:r>
+                      <w:r>
+                        <w:t>ásico</w:t>
+                      </w:r>
+                    </w:p>
+                  </w:txbxContent>
+                </v:textbox>
+                <w10:wrap type="topAndBottom"/>
+              </v:shape>
+            </w:pict>
+          </mc:Fallback>
+        </mc:AlternateContent>
+      </w:r>
+      <w:r>
+        <w:rPr>
+          <w:noProof/>
+        </w:rPr>
+        <w:drawing>
+          <wp:anchor distT="0" distB="0" distL="114300" distR="114300" simplePos="0" relativeHeight="251661312" behindDoc="0" locked="0" layoutInCell="1" allowOverlap="1" wp14:anchorId="535519BF" wp14:editId="15A20E27">
+            <wp:simplePos x="0" y="0"/>
+            <wp:positionH relativeFrom="column">
+              <wp:posOffset>453390</wp:posOffset>
+            </wp:positionH>
+            <wp:positionV relativeFrom="paragraph">
+              <wp:posOffset>212090</wp:posOffset>
+            </wp:positionV>
+            <wp:extent cx="4435748" cy="3376800"/>
+            <wp:effectExtent l="0" t="0" r="3175" b="0"/>
+            <wp:wrapTopAndBottom/>
+            <wp:docPr id="2" name="Picture 2" descr="Ejemplo caso base"/>
+            <wp:cNvGraphicFramePr>
+              <a:graphicFrameLocks xmlns:a="http://schemas.openxmlformats.org/drawingml/2006/main" noChangeAspect="1"/>
+            </wp:cNvGraphicFramePr>
+            <a:graphic xmlns:a="http://schemas.openxmlformats.org/drawingml/2006/main">
+              <a:graphicData uri="http://schemas.openxmlformats.org/drawingml/2006/picture">
+                <pic:pic xmlns:pic="http://schemas.openxmlformats.org/drawingml/2006/picture">
+                  <pic:nvPicPr>
+                    <pic:cNvPr id="1" name=""/>
+                    <pic:cNvPicPr/>
+                  </pic:nvPicPr>
+                  <pic:blipFill>
+                    <a:blip r:embed="rId6">
+                      <a:extLst>
+                        <a:ext uri="{28A0092B-C50C-407E-A947-70E740481C1C}">
+                          <a14:useLocalDpi xmlns:a14="http://schemas.microsoft.com/office/drawing/2010/main" val="0"/>
+                        </a:ext>
+                      </a:extLst>
+                    </a:blip>
+                    <a:stretch>
+                      <a:fillRect/>
+                    </a:stretch>
+                  </pic:blipFill>
+                  <pic:spPr>
+                    <a:xfrm>
+                      <a:off x="0" y="0"/>
+                      <a:ext cx="4435748" cy="3376800"/>
+                    </a:xfrm>
+                    <a:prstGeom prst="rect">
+                      <a:avLst/>
+                    </a:prstGeom>
+                  </pic:spPr>
+                </pic:pic>
+              </a:graphicData>
+            </a:graphic>
+            <wp14:sizeRelH relativeFrom="margin">
+              <wp14:pctWidth>0</wp14:pctWidth>
+            </wp14:sizeRelH>
+            <wp14:sizeRelV relativeFrom="margin">
+              <wp14:pctHeight>0</wp14:pctHeight>
+            </wp14:sizeRelV>
+          </wp:anchor>
+        </w:drawing>
+      </w:r>
+    </w:p>
+    <w:p>
+      <w:pPr>
+        <w:rPr>
+          <w:noProof/>
+        </w:rPr>
+      </w:pPr>
+    </w:p>
+    <w:p>
+      <w:r>
+        <w:rPr>
+          <w:noProof/>
+        </w:rPr>
+        <w:lastRenderedPageBreak/>
+        <mc:AlternateContent>
+          <mc:Choice Requires="wps">
+            <w:drawing>
+              <wp:anchor distT="0" distB="0" distL="114300" distR="114300" simplePos="0" relativeHeight="251669504" behindDoc="0" locked="0" layoutInCell="1" allowOverlap="1" wp14:anchorId="5D900E98" wp14:editId="63F05BA9">
+                <wp:simplePos x="0" y="0"/>
+                <wp:positionH relativeFrom="column">
+                  <wp:posOffset>657225</wp:posOffset>
+                </wp:positionH>
+                <wp:positionV relativeFrom="paragraph">
+                  <wp:posOffset>7432040</wp:posOffset>
+                </wp:positionV>
+                <wp:extent cx="4105275" cy="635"/>
+                <wp:effectExtent l="0" t="0" r="0" b="0"/>
+                <wp:wrapTopAndBottom/>
+                <wp:docPr id="8" name="Text Box 8"/>
+                <wp:cNvGraphicFramePr/>
+                <a:graphic xmlns:a="http://schemas.openxmlformats.org/drawingml/2006/main">
+                  <a:graphicData uri="http://schemas.microsoft.com/office/word/2010/wordprocessingShape">
+                    <wps:wsp>
+                      <wps:cNvSpPr txBox="1"/>
+                      <wps:spPr>
+                        <a:xfrm>
+                          <a:off x="0" y="0"/>
+                          <a:ext cx="4105275" cy="635"/>
+                        </a:xfrm>
+                        <a:prstGeom prst="rect">
+                          <a:avLst/>
+                        </a:prstGeom>
+                        <a:solidFill>
+                          <a:prstClr val="white"/>
+                        </a:solidFill>
+                        <a:ln>
+                          <a:noFill/>
+                        </a:ln>
+                      </wps:spPr>
+                      <wps:txbx>
+                        <w:txbxContent>
+                          <w:p>
+                            <w:pPr>
+                              <w:pStyle w:val="Caption"/>
+                            </w:pPr>
+                            <w:r>
+                              <w:t>2.</w:t>
+                            </w:r>
+                            <w:r>
+                              <w:t xml:space="preserve"> Ejemplo </w:t>
+                            </w:r>
+                            <w:r>
+                              <w:t>c</w:t>
+                            </w:r>
+                            <w:r>
+                              <w:t xml:space="preserve">aso </w:t>
+                            </w:r>
+                            <w:r>
+                              <w:t>n</w:t>
+                            </w:r>
+                            <w:r>
+                              <w:t>otable</w:t>
+                            </w:r>
+                          </w:p>
+                        </w:txbxContent>
+                      </wps:txbx>
+                      <wps:bodyPr rot="0" spcFirstLastPara="0" vertOverflow="overflow" horzOverflow="overflow" vert="horz" wrap="square" lIns="0" tIns="0" rIns="0" bIns="0" numCol="1" spcCol="0" rtlCol="0" fromWordArt="0" anchor="t" anchorCtr="0" forceAA="0" compatLnSpc="1">
+                        <a:prstTxWarp prst="textNoShape">
+                          <a:avLst/>
+                        </a:prstTxWarp>
+                        <a:spAutoFit/>
+                      </wps:bodyPr>
+                    </wps:wsp>
+                  </a:graphicData>
+                </a:graphic>
+              </wp:anchor>
+            </w:drawing>
+          </mc:Choice>
+          <mc:Fallback>
+            <w:pict>
+              <v:shape w14:anchorId="5D900E98" id="Text Box 8" o:spid="_x0000_s1031" type="#_x0000_t202" style="position:absolute;margin-left:51.75pt;margin-top:585.2pt;width:323.25pt;height:.05pt;z-index:251669504;visibility:visible;mso-wrap-style:square;mso-wrap-distance-left:9pt;mso-wrap-distance-top:0;mso-wrap-distance-right:9pt;mso-wrap-distance-bottom:0;mso-position-horizontal:absolute;mso-position-horizontal-relative:text;mso-position-vertical:absolute;mso-position-vertical-relative:text;v-text-anchor:top" o:gfxdata="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" stroked="f">
+                <v:textbox style="mso-fit-shape-to-text:t" inset="0,0,0,0">
+                  <w:txbxContent>
+                    <w:p>
+                      <w:pPr>
+                        <w:pStyle w:val="Caption"/>
+                      </w:pPr>
+                      <w:r>
+                        <w:t>2.</w:t>
+                      </w:r>
+                      <w:r>
+                        <w:t xml:space="preserve"> Ejemplo </w:t>
+                      </w:r>
+                      <w:r>
+                        <w:t>c</w:t>
+                      </w:r>
+                      <w:r>
+                        <w:t xml:space="preserve">aso </w:t>
+                      </w:r>
+                      <w:r>
+                        <w:t>n</w:t>
+                      </w:r>
+                      <w:r>
+                        <w:t>otable</w:t>
+                      </w:r>
+                    </w:p>
+                  </w:txbxContent>
+                </v:textbox>
+                <w10:wrap type="topAndBottom"/>
+              </v:shape>
+            </w:pict>
+          </mc:Fallback>
+        </mc:AlternateContent>
+      </w:r>
+      <w:r>
+        <w:rPr>
+          <w:noProof/>
+        </w:rPr>
+        <mc:AlternateContent>
+          <mc:Choice Requires="wps">
+            <w:drawing>
+              <wp:anchor distT="0" distB="0" distL="114300" distR="114300" simplePos="0" relativeHeight="251667456" behindDoc="0" locked="0" layoutInCell="1" allowOverlap="1" wp14:anchorId="477EF136" wp14:editId="34F75B0A">
+                <wp:simplePos x="0" y="0"/>
+                <wp:positionH relativeFrom="column">
+                  <wp:posOffset>636905</wp:posOffset>
+                </wp:positionH>
+                <wp:positionV relativeFrom="paragraph">
+                  <wp:posOffset>3432810</wp:posOffset>
+                </wp:positionV>
+                <wp:extent cx="4114800" cy="635"/>
+                <wp:effectExtent l="0" t="0" r="0" b="0"/>
+                <wp:wrapTopAndBottom/>
+                <wp:docPr id="7" name="Text Box 7"/>
+                <wp:cNvGraphicFramePr/>
+                <a:graphic xmlns:a="http://schemas.openxmlformats.org/drawingml/2006/main">
+                  <a:graphicData uri="http://schemas.microsoft.com/office/word/2010/wordprocessingShape">
+                    <wps:wsp>
+                      <wps:cNvSpPr txBox="1"/>
+                      <wps:spPr>
+                        <a:xfrm>
+                          <a:off x="0" y="0"/>
+                          <a:ext cx="4114800" cy="635"/>
+                        </a:xfrm>
+                        <a:prstGeom prst="rect">
+                          <a:avLst/>
+                        </a:prstGeom>
+                        <a:solidFill>
+                          <a:prstClr val="white"/>
+                        </a:solidFill>
+                        <a:ln>
+                          <a:noFill/>
+                        </a:ln>
+                      </wps:spPr>
+                      <wps:txbx>
+                        <w:txbxContent>
+                          <w:p>
+                            <w:pPr>
+                              <w:pStyle w:val="Caption"/>
+                              <w:rPr>
+                                <w:noProof/>
+                              </w:rPr>
+                            </w:pPr>
+                            <w:r>
+                              <w:t xml:space="preserve">Ilustración </w:t>
+                            </w:r>
+                            <w:fldSimple w:instr=" SEQ Ilustración \* ARABIC ">
+                              <w:r>
+                                <w:rPr>
+                                  <w:noProof/>
+                                </w:rPr>
+                                <w:t>3</w:t>
+                              </w:r>
+                            </w:fldSimple>
+                            <w:r>
+                              <w:t xml:space="preserve"> Ejemplo caso aprobado suficiente</w:t>
+                            </w:r>
+                          </w:p>
+                        </w:txbxContent>
+                      </wps:txbx>
+                      <wps:bodyPr rot="0" spcFirstLastPara="0" vertOverflow="overflow" horzOverflow="overflow" vert="horz" wrap="square" lIns="0" tIns="0" rIns="0" bIns="0" numCol="1" spcCol="0" rtlCol="0" fromWordArt="0" anchor="t" anchorCtr="0" forceAA="0" compatLnSpc="1">
+                        <a:prstTxWarp prst="textNoShape">
+                          <a:avLst/>
+                        </a:prstTxWarp>
+                        <a:spAutoFit/>
+                      </wps:bodyPr>
+                    </wps:wsp>
+                  </a:graphicData>
+                </a:graphic>
+              </wp:anchor>
+            </w:drawing>
+          </mc:Choice>
+          <mc:Fallback>
+            <w:pict>
+              <v:shape w14:anchorId="477EF136" id="Text Box 7" o:spid="_x0000_s1032" type="#_x0000_t202" style="position:absolute;margin-left:50.15pt;margin-top:270.3pt;width:324pt;height:.05pt;z-index:251667456;visibility:visible;mso-wrap-style:square;mso-wrap-distance-left:9pt;mso-wrap-distance-top:0;mso-wrap-distance-right:9pt;mso-wrap-distance-bottom:0;mso-position-horizontal:absolute;mso-position-horizontal-relative:text;mso-position-vertical:absolute;mso-position-vertical-relative:text;v-text-anchor:top" o:gfxdata="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" stroked="f">
+                <v:textbox style="mso-fit-shape-to-text:t" inset="0,0,0,0">
+                  <w:txbxContent>
+                    <w:p>
+                      <w:pPr>
+                        <w:pStyle w:val="Caption"/>
+                        <w:rPr>
+                          <w:noProof/>
+                        </w:rPr>
+                      </w:pPr>
+                      <w:r>
+                        <w:t xml:space="preserve">Ilustración </w:t>
+                      </w:r>
+                      <w:fldSimple w:instr=" SEQ Ilustración \* ARABIC ">
+                        <w:r>
+                          <w:rPr>
+                            <w:noProof/>
+                          </w:rPr>
+                          <w:t>3</w:t>
+                        </w:r>
+                      </w:fldSimple>
+                      <w:r>
+                        <w:t xml:space="preserve"> Ejemplo caso aprobado suficiente</w:t>
+                      </w:r>
+                    </w:p>
+                  </w:txbxContent>
+                </v:textbox>
+                <w10:wrap type="topAndBottom"/>
+              </v:shape>
+            </w:pict>
+          </mc:Fallback>
+        </mc:AlternateContent>
+      </w:r>
+      <w:r>
+        <w:rPr>
+          <w:noProof/>
+        </w:rPr>
+        <w:drawing>
+          <wp:anchor distT="0" distB="0" distL="114300" distR="114300" simplePos="0" relativeHeight="251662336" behindDoc="0" locked="0" layoutInCell="1" allowOverlap="1" wp14:anchorId="321B7031" wp14:editId="3B41C27A">
+            <wp:simplePos x="0" y="0"/>
+            <wp:positionH relativeFrom="margin">
+              <wp:posOffset>636905</wp:posOffset>
+            </wp:positionH>
+            <wp:positionV relativeFrom="paragraph">
+              <wp:posOffset>0</wp:posOffset>
+            </wp:positionV>
+            <wp:extent cx="4114800" cy="3375936"/>
+            <wp:effectExtent l="0" t="0" r="0" b="0"/>
+            <wp:wrapTopAndBottom/>
+            <wp:docPr id="1" name="Picture 1"/>
+            <wp:cNvGraphicFramePr>
+              <a:graphicFrameLocks xmlns:a="http://schemas.openxmlformats.org/drawingml/2006/main" noChangeAspect="1"/>
+            </wp:cNvGraphicFramePr>
+            <a:graphic xmlns:a="http://schemas.openxmlformats.org/drawingml/2006/main">
+              <a:graphicData uri="http://schemas.openxmlformats.org/drawingml/2006/picture">
+                <pic:pic xmlns:pic="http://schemas.openxmlformats.org/drawingml/2006/picture">
+                  <pic:nvPicPr>
+                    <pic:cNvPr id="1" name=""/>
+                    <pic:cNvPicPr/>
+                  </pic:nvPicPr>
+                  <pic:blipFill>
+                    <a:blip r:embed="rId7">
+                      <a:extLst>
+                        <a:ext uri="{28A0092B-C50C-407E-A947-70E740481C1C}">
+                          <a14:useLocalDpi xmlns:a14="http://schemas.microsoft.com/office/drawing/2010/main" val="0"/>
+                        </a:ext>
+                      </a:extLst>
+                    </a:blip>
+                    <a:stretch>
+                      <a:fillRect/>
+                    </a:stretch>
+                  </pic:blipFill>
+                  <pic:spPr>
+                    <a:xfrm>
+                      <a:off x="0" y="0"/>
+                      <a:ext cx="4114800" cy="3375936"/>
+                    </a:xfrm>
+                    <a:prstGeom prst="rect">
+                      <a:avLst/>
+                    </a:prstGeom>
+                  </pic:spPr>
+                </pic:pic>
+              </a:graphicData>
+            </a:graphic>
+          </wp:anchor>
+        </w:drawing>
+      </w:r>
+    </w:p>
+    <w:p>
+      <w:r>
+        <w:drawing>
+          <wp:anchor distT="0" distB="0" distL="114300" distR="114300" simplePos="0" relativeHeight="251663360" behindDoc="0" locked="0" layoutInCell="1" allowOverlap="1" wp14:anchorId="1D5F72BF" wp14:editId="05040307">
+            <wp:simplePos x="0" y="0"/>
+            <wp:positionH relativeFrom="column">
+              <wp:posOffset>643890</wp:posOffset>
+            </wp:positionH>
+            <wp:positionV relativeFrom="paragraph">
+              <wp:posOffset>87630</wp:posOffset>
+            </wp:positionV>
+            <wp:extent cx="4105275" cy="3395345"/>
+            <wp:effectExtent l="0" t="0" r="9525" b="0"/>
+            <wp:wrapTopAndBottom/>
+            <wp:docPr id="5" name="Picture 5"/>
+            <wp:cNvGraphicFramePr>
+              <a:graphicFrameLocks xmlns:a="http://schemas.openxmlformats.org/drawingml/2006/main" noChangeAspect="1"/>
+            </wp:cNvGraphicFramePr>
+            <a:graphic xmlns:a="http://schemas.openxmlformats.org/drawingml/2006/main">
+              <a:graphicData uri="http://schemas.openxmlformats.org/drawingml/2006/picture">
+                <pic:pic xmlns:pic="http://schemas.openxmlformats.org/drawingml/2006/picture">
+                  <pic:nvPicPr>
+                    <pic:cNvPr id="1" name=""/>
+                    <pic:cNvPicPr/>
+                  </pic:nvPicPr>
+                  <pic:blipFill>
+                    <a:blip r:embed="rId8">
+                      <a:extLst>
+                        <a:ext uri="{28A0092B-C50C-407E-A947-70E740481C1C}">
+                          <a14:useLocalDpi xmlns:a14="http://schemas.microsoft.com/office/drawing/2010/main" val="0"/>
+                        </a:ext>
+                      </a:extLst>
+                    </a:blip>
+                    <a:stretch>
+                      <a:fillRect/>
+                    </a:stretch>
+                  </pic:blipFill>
+                  <pic:spPr>
+                    <a:xfrm>
+                      <a:off x="0" y="0"/>
+                      <a:ext cx="4105275" cy="3395345"/>
+                    </a:xfrm>
+                    <a:prstGeom prst="rect">
+                      <a:avLst/>
+                    </a:prstGeom>
+                  </pic:spPr>
+                </pic:pic>
+              </a:graphicData>
+            </a:graphic>
+            <wp14:sizeRelH relativeFrom="margin">
+              <wp14:pctWidth>0</wp14:pctWidth>
+            </wp14:sizeRelH>
+            <wp14:sizeRelV relativeFrom="margin">
+              <wp14:pctHeight>0</wp14:pctHeight>
+            </wp14:sizeRelV>
+          </wp:anchor>
+        </w:drawing>
+      </w:r>
+    </w:p>
+    <w:p/>
+    <w:p/>
+    <w:p/>
+    <w:p/>
+    <w:p>
+      <w:r>
+        <w:rPr>
+          <w:noProof/>
+        </w:rPr>
+        <w:lastRenderedPageBreak/>
+        <mc:AlternateContent>
+          <mc:Choice Requires="wps">
+            <w:drawing>
+              <wp:anchor distT="0" distB="0" distL="114300" distR="114300" simplePos="0" relativeHeight="251672576" behindDoc="0" locked="0" layoutInCell="1" allowOverlap="1" wp14:anchorId="0AA6F23A" wp14:editId="03FDBA2C">
+                <wp:simplePos x="0" y="0"/>
+                <wp:positionH relativeFrom="column">
+                  <wp:posOffset>652145</wp:posOffset>
+                </wp:positionH>
+                <wp:positionV relativeFrom="paragraph">
+                  <wp:posOffset>3451860</wp:posOffset>
+                </wp:positionV>
+                <wp:extent cx="4095115" cy="635"/>
+                <wp:effectExtent l="0" t="0" r="0" b="0"/>
+                <wp:wrapTopAndBottom/>
+                <wp:docPr id="10" name="Text Box 10"/>
+                <wp:cNvGraphicFramePr/>
+                <a:graphic xmlns:a="http://schemas.openxmlformats.org/drawingml/2006/main">
+                  <a:graphicData uri="http://schemas.microsoft.com/office/word/2010/wordprocessingShape">
+                    <wps:wsp>
+                      <wps:cNvSpPr txBox="1"/>
+                      <wps:spPr>
+                        <a:xfrm>
+                          <a:off x="0" y="0"/>
+                          <a:ext cx="4095115" cy="635"/>
+                        </a:xfrm>
+                        <a:prstGeom prst="rect">
+                          <a:avLst/>
+                        </a:prstGeom>
+                        <a:solidFill>
+                          <a:prstClr val="white"/>
+                        </a:solidFill>
+                        <a:ln>
+                          <a:noFill/>
+                        </a:ln>
+                      </wps:spPr>
+                      <wps:txbx>
+                        <w:txbxContent>
+                          <w:p>
+                            <w:pPr>
+                              <w:pStyle w:val="Caption"/>
+                            </w:pPr>
+                            <w:r>
+                              <w:t>4.</w:t>
+                            </w:r>
+                            <w:r>
+                              <w:t xml:space="preserve"> Ejemplo </w:t>
+                            </w:r>
+                            <w:r>
+                              <w:t>c</w:t>
+                            </w:r>
+                            <w:r>
+                              <w:t xml:space="preserve">aso </w:t>
+                            </w:r>
+                            <w:r>
+                              <w:t>s</w:t>
+                            </w:r>
+                            <w:r>
+                              <w:t>obresaliente</w:t>
+                            </w:r>
+                          </w:p>
+                        </w:txbxContent>
+                      </wps:txbx>
+                      <wps:bodyPr rot="0" spcFirstLastPara="0" vertOverflow="overflow" horzOverflow="overflow" vert="horz" wrap="square" lIns="0" tIns="0" rIns="0" bIns="0" numCol="1" spcCol="0" rtlCol="0" fromWordArt="0" anchor="t" anchorCtr="0" forceAA="0" compatLnSpc="1">
+                        <a:prstTxWarp prst="textNoShape">
+                          <a:avLst/>
+                        </a:prstTxWarp>
+                        <a:spAutoFit/>
+                      </wps:bodyPr>
+                    </wps:wsp>
+                  </a:graphicData>
+                </a:graphic>
+              </wp:anchor>
+            </w:drawing>
+          </mc:Choice>
+          <mc:Fallback>
+            <w:pict>
+              <v:shape w14:anchorId="0AA6F23A" id="Text Box 10" o:spid="_x0000_s1033" type="#_x0000_t202" style="position:absolute;margin-left:51.35pt;margin-top:271.8pt;width:322.45pt;height:.05pt;z-index:251672576;visibility:visible;mso-wrap-style:square;mso-wrap-distance-left:9pt;mso-wrap-distance-top:0;mso-wrap-distance-right:9pt;mso-wrap-distance-bottom:0;mso-position-horizontal:absolute;mso-position-horizontal-relative:text;mso-position-vertical:absolute;mso-position-vertical-relative:text;v-text-anchor:top" o:gfxdata="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" stroked="f">
+                <v:textbox style="mso-fit-shape-to-text:t" inset="0,0,0,0">
+                  <w:txbxContent>
+                    <w:p>
+                      <w:pPr>
+                        <w:pStyle w:val="Caption"/>
+                      </w:pPr>
+                      <w:r>
+                        <w:t>4.</w:t>
+                      </w:r>
+                      <w:r>
+                        <w:t xml:space="preserve"> Ejemplo </w:t>
+                      </w:r>
+                      <w:r>
+                        <w:t>c</w:t>
+                      </w:r>
+                      <w:r>
+                        <w:t xml:space="preserve">aso </w:t>
+                      </w:r>
+                      <w:r>
+                        <w:t>s</w:t>
+                      </w:r>
+                      <w:r>
+                        <w:t>obresaliente</w:t>
+                      </w:r>
+                    </w:p>
+                  </w:txbxContent>
+                </v:textbox>
+                <w10:wrap type="topAndBottom"/>
+              </v:shape>
+            </w:pict>
+          </mc:Fallback>
+        </mc:AlternateContent>
+      </w:r>
+      <w:r>
+        <w:drawing>
+          <wp:anchor distT="0" distB="0" distL="114300" distR="114300" simplePos="0" relativeHeight="251670528" behindDoc="0" locked="0" layoutInCell="1" allowOverlap="1" wp14:anchorId="498D727D" wp14:editId="2E177620">
+            <wp:simplePos x="0" y="0"/>
+            <wp:positionH relativeFrom="margin">
+              <wp:align>center</wp:align>
+            </wp:positionH>
+            <wp:positionV relativeFrom="paragraph">
+              <wp:posOffset>0</wp:posOffset>
+            </wp:positionV>
+            <wp:extent cx="4095115" cy="3394710"/>
+            <wp:effectExtent l="0" t="0" r="635" b="0"/>
+            <wp:wrapTopAndBottom/>
+            <wp:docPr id="9" name="Picture 9"/>
+            <wp:cNvGraphicFramePr>
+              <a:graphicFrameLocks xmlns:a="http://schemas.openxmlformats.org/drawingml/2006/main" noChangeAspect="1"/>
+            </wp:cNvGraphicFramePr>
+            <a:graphic xmlns:a="http://schemas.openxmlformats.org/drawingml/2006/main">
+              <a:graphicData uri="http://schemas.openxmlformats.org/drawingml/2006/picture">
+                <pic:pic xmlns:pic="http://schemas.openxmlformats.org/drawingml/2006/picture">
+                  <pic:nvPicPr>
+                    <pic:cNvPr id="1" name=""/>
+                    <pic:cNvPicPr/>
+                  </pic:nvPicPr>
+                  <pic:blipFill>
+                    <a:blip r:embed="rId9">
+                      <a:extLst>
+                        <a:ext uri="{28A0092B-C50C-407E-A947-70E740481C1C}">
+                          <a14:useLocalDpi xmlns:a14="http://schemas.microsoft.com/office/drawing/2010/main" val="0"/>
+                        </a:ext>
+                      </a:extLst>
+                    </a:blip>
+                    <a:stretch>
+                      <a:fillRect/>
+                    </a:stretch>
+                  </pic:blipFill>
+                  <pic:spPr>
+                    <a:xfrm>
+                      <a:off x="0" y="0"/>
+                      <a:ext cx="4095115" cy="3394710"/>
+                    </a:xfrm>
+                    <a:prstGeom prst="rect">
+                      <a:avLst/>
+                    </a:prstGeom>
+                  </pic:spPr>
+                </pic:pic>
+              </a:graphicData>
+            </a:graphic>
+          </wp:anchor>
+        </w:drawing>
       </w:r>
     </w:p>
     <w:p/>
@@ -958,10 +2034,704 @@
       <w:pPr>
         <w:pStyle w:val="Heading2"/>
       </w:pPr>
+      <w:bookmarkStart w:id="3" w:name="_Toc35559141"/>
       <w:r>
         <w:t>CASOS ERRONEOS</w:t>
       </w:r>
+      <w:bookmarkEnd w:id="3"/>
     </w:p>
+    <w:p>
+      <w:r>
+        <w:rPr>
+          <w:sz w:val="24"/>
+          <w:szCs w:val="24"/>
+        </w:rPr>
+        <w:t>A continuación, se mostrarán cuatro ejemplos de la recuperación de errores de nuestro programa</w:t>
+      </w:r>
+      <w:r>
+        <w:t>.</w:t>
+      </w:r>
+    </w:p>
+    <w:p>
+      <w:r>
+        <w:rPr>
+          <w:sz w:val="24"/>
+          <w:szCs w:val="24"/>
+        </w:rPr>
+        <w:drawing>
+          <wp:anchor distT="0" distB="0" distL="114300" distR="114300" simplePos="0" relativeHeight="251673600" behindDoc="0" locked="0" layoutInCell="1" allowOverlap="1" wp14:anchorId="13B0899E" wp14:editId="49540160">
+            <wp:simplePos x="0" y="0"/>
+            <wp:positionH relativeFrom="margin">
+              <wp:posOffset>910590</wp:posOffset>
+            </wp:positionH>
+            <wp:positionV relativeFrom="paragraph">
+              <wp:posOffset>269240</wp:posOffset>
+            </wp:positionV>
+            <wp:extent cx="3376930" cy="2061845"/>
+            <wp:effectExtent l="0" t="0" r="0" b="0"/>
+            <wp:wrapTopAndBottom/>
+            <wp:docPr id="12" name="Picture 12"/>
+            <wp:cNvGraphicFramePr>
+              <a:graphicFrameLocks xmlns:a="http://schemas.openxmlformats.org/drawingml/2006/main" noChangeAspect="1"/>
+            </wp:cNvGraphicFramePr>
+            <a:graphic xmlns:a="http://schemas.openxmlformats.org/drawingml/2006/main">
+              <a:graphicData uri="http://schemas.openxmlformats.org/drawingml/2006/picture">
+                <pic:pic xmlns:pic="http://schemas.openxmlformats.org/drawingml/2006/picture">
+                  <pic:nvPicPr>
+                    <pic:cNvPr id="1" name=""/>
+                    <pic:cNvPicPr/>
+                  </pic:nvPicPr>
+                  <pic:blipFill>
+                    <a:blip r:embed="rId10">
+                      <a:extLst>
+                        <a:ext uri="{28A0092B-C50C-407E-A947-70E740481C1C}">
+                          <a14:useLocalDpi xmlns:a14="http://schemas.microsoft.com/office/drawing/2010/main" val="0"/>
+                        </a:ext>
+                      </a:extLst>
+                    </a:blip>
+                    <a:stretch>
+                      <a:fillRect/>
+                    </a:stretch>
+                  </pic:blipFill>
+                  <pic:spPr>
+                    <a:xfrm>
+                      <a:off x="0" y="0"/>
+                      <a:ext cx="3376930" cy="2061845"/>
+                    </a:xfrm>
+                    <a:prstGeom prst="rect">
+                      <a:avLst/>
+                    </a:prstGeom>
+                  </pic:spPr>
+                </pic:pic>
+              </a:graphicData>
+            </a:graphic>
+            <wp14:sizeRelH relativeFrom="margin">
+              <wp14:pctWidth>0</wp14:pctWidth>
+            </wp14:sizeRelH>
+            <wp14:sizeRelV relativeFrom="margin">
+              <wp14:pctHeight>0</wp14:pctHeight>
+            </wp14:sizeRelV>
+          </wp:anchor>
+        </w:drawing>
+      </w:r>
+      <w:r>
+        <w:rPr>
+          <w:sz w:val="24"/>
+          <w:szCs w:val="24"/>
+        </w:rPr>
+        <mc:AlternateContent>
+          <mc:Choice Requires="wps">
+            <w:drawing>
+              <wp:anchor distT="0" distB="0" distL="114300" distR="114300" simplePos="0" relativeHeight="251675648" behindDoc="0" locked="0" layoutInCell="1" allowOverlap="1" wp14:anchorId="5C934D41" wp14:editId="36C5A4A8">
+                <wp:simplePos x="0" y="0"/>
+                <wp:positionH relativeFrom="column">
+                  <wp:posOffset>910590</wp:posOffset>
+                </wp:positionH>
+                <wp:positionV relativeFrom="paragraph">
+                  <wp:posOffset>2388235</wp:posOffset>
+                </wp:positionV>
+                <wp:extent cx="3376930" cy="635"/>
+                <wp:effectExtent l="0" t="0" r="0" b="8255"/>
+                <wp:wrapTopAndBottom/>
+                <wp:docPr id="13" name="Text Box 13"/>
+                <wp:cNvGraphicFramePr/>
+                <a:graphic xmlns:a="http://schemas.openxmlformats.org/drawingml/2006/main">
+                  <a:graphicData uri="http://schemas.microsoft.com/office/word/2010/wordprocessingShape">
+                    <wps:wsp>
+                      <wps:cNvSpPr txBox="1"/>
+                      <wps:spPr>
+                        <a:xfrm>
+                          <a:off x="0" y="0"/>
+                          <a:ext cx="3376930" cy="635"/>
+                        </a:xfrm>
+                        <a:prstGeom prst="rect">
+                          <a:avLst/>
+                        </a:prstGeom>
+                        <a:solidFill>
+                          <a:prstClr val="white"/>
+                        </a:solidFill>
+                        <a:ln>
+                          <a:noFill/>
+                        </a:ln>
+                      </wps:spPr>
+                      <wps:txbx>
+                        <w:txbxContent>
+                          <w:p>
+                            <w:pPr>
+                              <w:pStyle w:val="Caption"/>
+                            </w:pPr>
+                            <w:r>
+                              <w:t>5.</w:t>
+                            </w:r>
+                            <w:r>
+                              <w:t xml:space="preserve"> Ejemplo </w:t>
+                            </w:r>
+                            <w:r>
+                              <w:t xml:space="preserve">de </w:t>
+                            </w:r>
+                            <w:r>
+                              <w:t>d</w:t>
+                            </w:r>
+                            <w:r>
+                              <w:t xml:space="preserve">ecisión de estrategia. Aquí podemos ver como el programa detecta los dos ‘;’ al comienzo </w:t>
+                            </w:r>
+                            <w:proofErr w:type="gramStart"/>
+                            <w:r>
+                              <w:t>del mismo</w:t>
+                            </w:r>
+                            <w:proofErr w:type="gramEnd"/>
+                            <w:r>
+                              <w:t xml:space="preserve"> y lo </w:t>
+                            </w:r>
+                            <w:r>
+                              <w:rPr>
+                                <w:sz w:val="16"/>
+                                <w:szCs w:val="16"/>
+                              </w:rPr>
+                              <w:t xml:space="preserve">NOTIFICA INDICANDO </w:t>
+                            </w:r>
+                            <w:r>
+                              <w:t>que hay ambigüedad al elegir una estrategia a seguir.</w:t>
+                            </w:r>
+                          </w:p>
+                        </w:txbxContent>
+                      </wps:txbx>
+                      <wps:bodyPr rot="0" spcFirstLastPara="0" vertOverflow="overflow" horzOverflow="overflow" vert="horz" wrap="square" lIns="0" tIns="0" rIns="0" bIns="0" numCol="1" spcCol="0" rtlCol="0" fromWordArt="0" anchor="t" anchorCtr="0" forceAA="0" compatLnSpc="1">
+                        <a:prstTxWarp prst="textNoShape">
+                          <a:avLst/>
+                        </a:prstTxWarp>
+                        <a:spAutoFit/>
+                      </wps:bodyPr>
+                    </wps:wsp>
+                  </a:graphicData>
+                </a:graphic>
+              </wp:anchor>
+            </w:drawing>
+          </mc:Choice>
+          <mc:Fallback>
+            <w:pict>
+              <v:shape w14:anchorId="5C934D41" id="Text Box 13" o:spid="_x0000_s1034" type="#_x0000_t202" style="position:absolute;margin-left:71.7pt;margin-top:188.05pt;width:265.9pt;height:.05pt;z-index:251675648;visibility:visible;mso-wrap-style:square;mso-wrap-distance-left:9pt;mso-wrap-distance-top:0;mso-wrap-distance-right:9pt;mso-wrap-distance-bottom:0;mso-position-horizontal:absolute;mso-position-horizontal-relative:text;mso-position-vertical:absolute;mso-position-vertical-relative:text;v-text-anchor:top" o:gfxdata="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" stroked="f">
+                <v:textbox style="mso-fit-shape-to-text:t" inset="0,0,0,0">
+                  <w:txbxContent>
+                    <w:p>
+                      <w:pPr>
+                        <w:pStyle w:val="Caption"/>
+                      </w:pPr>
+                      <w:r>
+                        <w:t>5.</w:t>
+                      </w:r>
+                      <w:r>
+                        <w:t xml:space="preserve"> Ejemplo </w:t>
+                      </w:r>
+                      <w:r>
+                        <w:t xml:space="preserve">de </w:t>
+                      </w:r>
+                      <w:r>
+                        <w:t>d</w:t>
+                      </w:r>
+                      <w:r>
+                        <w:t xml:space="preserve">ecisión de estrategia. Aquí podemos ver como el programa detecta los dos ‘;’ al comienzo </w:t>
+                      </w:r>
+                      <w:proofErr w:type="gramStart"/>
+                      <w:r>
+                        <w:t>del mismo</w:t>
+                      </w:r>
+                      <w:proofErr w:type="gramEnd"/>
+                      <w:r>
+                        <w:t xml:space="preserve"> y lo </w:t>
+                      </w:r>
+                      <w:r>
+                        <w:rPr>
+                          <w:sz w:val="16"/>
+                          <w:szCs w:val="16"/>
+                        </w:rPr>
+                        <w:t xml:space="preserve">NOTIFICA INDICANDO </w:t>
+                      </w:r>
+                      <w:r>
+                        <w:t>que hay ambigüedad al elegir una estrategia a seguir.</w:t>
+                      </w:r>
+                    </w:p>
+                  </w:txbxContent>
+                </v:textbox>
+                <w10:wrap type="topAndBottom"/>
+              </v:shape>
+            </w:pict>
+          </mc:Fallback>
+        </mc:AlternateContent>
+      </w:r>
+      <w:r>
+        <w:br w:type="page"/>
+      </w:r>
+    </w:p>
+    <w:p>
+      <w:r>
+        <w:rPr>
+          <w:noProof/>
+        </w:rPr>
+        <w:lastRenderedPageBreak/>
+        <mc:AlternateContent>
+          <mc:Choice Requires="wps">
+            <w:drawing>
+              <wp:anchor distT="0" distB="0" distL="114300" distR="114300" simplePos="0" relativeHeight="251681792" behindDoc="0" locked="0" layoutInCell="1" allowOverlap="1" wp14:anchorId="79E63EB2" wp14:editId="0B8E0B57">
+                <wp:simplePos x="0" y="0"/>
+                <wp:positionH relativeFrom="column">
+                  <wp:posOffset>510540</wp:posOffset>
+                </wp:positionH>
+                <wp:positionV relativeFrom="paragraph">
+                  <wp:posOffset>2119630</wp:posOffset>
+                </wp:positionV>
+                <wp:extent cx="4378325" cy="394970"/>
+                <wp:effectExtent l="0" t="0" r="3175" b="5080"/>
+                <wp:wrapTopAndBottom/>
+                <wp:docPr id="18" name="Text Box 18"/>
+                <wp:cNvGraphicFramePr/>
+                <a:graphic xmlns:a="http://schemas.openxmlformats.org/drawingml/2006/main">
+                  <a:graphicData uri="http://schemas.microsoft.com/office/word/2010/wordprocessingShape">
+                    <wps:wsp>
+                      <wps:cNvSpPr txBox="1"/>
+                      <wps:spPr>
+                        <a:xfrm>
+                          <a:off x="0" y="0"/>
+                          <a:ext cx="4378325" cy="394970"/>
+                        </a:xfrm>
+                        <a:prstGeom prst="rect">
+                          <a:avLst/>
+                        </a:prstGeom>
+                        <a:solidFill>
+                          <a:prstClr val="white"/>
+                        </a:solidFill>
+                        <a:ln>
+                          <a:noFill/>
+                        </a:ln>
+                      </wps:spPr>
+                      <wps:txbx>
+                        <w:txbxContent>
+                          <w:p>
+                            <w:pPr>
+                              <w:pStyle w:val="Caption"/>
+                            </w:pPr>
+                            <w:r>
+                              <w:t xml:space="preserve">6. </w:t>
+                            </w:r>
+                            <w:r>
+                              <w:t>Ejemplo</w:t>
+                            </w:r>
+                            <w:r>
+                              <w:t xml:space="preserve"> elemento intruso en vez de palabra reservada. Podemos observar cómo indica correctamente la posición del fallo.</w:t>
+                            </w:r>
+                          </w:p>
+                          <w:p>
+                            <w:pPr>
+                              <w:pStyle w:val="Caption"/>
+                            </w:pPr>
+                          </w:p>
+                        </w:txbxContent>
+                      </wps:txbx>
+                      <wps:bodyPr rot="0" spcFirstLastPara="0" vertOverflow="overflow" horzOverflow="overflow" vert="horz" wrap="square" lIns="0" tIns="0" rIns="0" bIns="0" numCol="1" spcCol="0" rtlCol="0" fromWordArt="0" anchor="t" anchorCtr="0" forceAA="0" compatLnSpc="1">
+                        <a:prstTxWarp prst="textNoShape">
+                          <a:avLst/>
+                        </a:prstTxWarp>
+                        <a:noAutofit/>
+                      </wps:bodyPr>
+                    </wps:wsp>
+                  </a:graphicData>
+                </a:graphic>
+                <wp14:sizeRelV relativeFrom="margin">
+                  <wp14:pctHeight>0</wp14:pctHeight>
+                </wp14:sizeRelV>
+              </wp:anchor>
+            </w:drawing>
+          </mc:Choice>
+          <mc:Fallback>
+            <w:pict>
+              <v:shape w14:anchorId="79E63EB2" id="Text Box 18" o:spid="_x0000_s1035" type="#_x0000_t202" style="position:absolute;margin-left:40.2pt;margin-top:166.9pt;width:344.75pt;height:31.1pt;z-index:251681792;visibility:visible;mso-wrap-style:square;mso-height-percent:0;mso-wrap-distance-left:9pt;mso-wrap-distance-top:0;mso-wrap-distance-right:9pt;mso-wrap-distance-bottom:0;mso-position-horizontal:absolute;mso-position-horizontal-relative:text;mso-position-vertical:absolute;mso-position-vertical-relative:text;mso-height-percent:0;mso-height-relative:margin;v-text-anchor:top" o:gfxdata="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" stroked="f">
+                <v:textbox inset="0,0,0,0">
+                  <w:txbxContent>
+                    <w:p>
+                      <w:pPr>
+                        <w:pStyle w:val="Caption"/>
+                      </w:pPr>
+                      <w:r>
+                        <w:t xml:space="preserve">6. </w:t>
+                      </w:r>
+                      <w:r>
+                        <w:t>Ejemplo</w:t>
+                      </w:r>
+                      <w:r>
+                        <w:t xml:space="preserve"> elemento intruso en vez de palabra reservada. Podemos observar cómo indica correctamente la posición del fallo.</w:t>
+                      </w:r>
+                    </w:p>
+                    <w:p>
+                      <w:pPr>
+                        <w:pStyle w:val="Caption"/>
+                      </w:pPr>
+                    </w:p>
+                  </w:txbxContent>
+                </v:textbox>
+                <w10:wrap type="topAndBottom"/>
+              </v:shape>
+            </w:pict>
+          </mc:Fallback>
+        </mc:AlternateContent>
+      </w:r>
+      <w:r>
+        <w:drawing>
+          <wp:anchor distT="0" distB="0" distL="114300" distR="114300" simplePos="0" relativeHeight="251676672" behindDoc="0" locked="0" layoutInCell="1" allowOverlap="1" wp14:anchorId="121118AE" wp14:editId="2589EF93">
+            <wp:simplePos x="0" y="0"/>
+            <wp:positionH relativeFrom="margin">
+              <wp:align>center</wp:align>
+            </wp:positionH>
+            <wp:positionV relativeFrom="paragraph">
+              <wp:posOffset>0</wp:posOffset>
+            </wp:positionV>
+            <wp:extent cx="4378944" cy="2062800"/>
+            <wp:effectExtent l="0" t="0" r="3175" b="0"/>
+            <wp:wrapTopAndBottom/>
+            <wp:docPr id="14" name="Picture 14"/>
+            <wp:cNvGraphicFramePr>
+              <a:graphicFrameLocks xmlns:a="http://schemas.openxmlformats.org/drawingml/2006/main" noChangeAspect="1"/>
+            </wp:cNvGraphicFramePr>
+            <a:graphic xmlns:a="http://schemas.openxmlformats.org/drawingml/2006/main">
+              <a:graphicData uri="http://schemas.openxmlformats.org/drawingml/2006/picture">
+                <pic:pic xmlns:pic="http://schemas.openxmlformats.org/drawingml/2006/picture">
+                  <pic:nvPicPr>
+                    <pic:cNvPr id="1" name=""/>
+                    <pic:cNvPicPr/>
+                  </pic:nvPicPr>
+                  <pic:blipFill>
+                    <a:blip r:embed="rId11">
+                      <a:extLst>
+                        <a:ext uri="{28A0092B-C50C-407E-A947-70E740481C1C}">
+                          <a14:useLocalDpi xmlns:a14="http://schemas.microsoft.com/office/drawing/2010/main" val="0"/>
+                        </a:ext>
+                      </a:extLst>
+                    </a:blip>
+                    <a:stretch>
+                      <a:fillRect/>
+                    </a:stretch>
+                  </pic:blipFill>
+                  <pic:spPr>
+                    <a:xfrm>
+                      <a:off x="0" y="0"/>
+                      <a:ext cx="4378944" cy="2062800"/>
+                    </a:xfrm>
+                    <a:prstGeom prst="rect">
+                      <a:avLst/>
+                    </a:prstGeom>
+                  </pic:spPr>
+                </pic:pic>
+              </a:graphicData>
+            </a:graphic>
+          </wp:anchor>
+        </w:drawing>
+      </w:r>
+    </w:p>
+    <w:p>
+      <w:r>
+        <w:rPr>
+          <w:noProof/>
+        </w:rPr>
+        <mc:AlternateContent>
+          <mc:Choice Requires="wps">
+            <w:drawing>
+              <wp:anchor distT="0" distB="0" distL="114300" distR="114300" simplePos="0" relativeHeight="251687936" behindDoc="0" locked="0" layoutInCell="1" allowOverlap="1" wp14:anchorId="70076047" wp14:editId="76FF20DA">
+                <wp:simplePos x="0" y="0"/>
+                <wp:positionH relativeFrom="column">
+                  <wp:posOffset>697865</wp:posOffset>
+                </wp:positionH>
+                <wp:positionV relativeFrom="paragraph">
+                  <wp:posOffset>5199380</wp:posOffset>
+                </wp:positionV>
+                <wp:extent cx="4004310" cy="635"/>
+                <wp:effectExtent l="0" t="0" r="0" b="0"/>
+                <wp:wrapTopAndBottom/>
+                <wp:docPr id="22" name="Text Box 22"/>
+                <wp:cNvGraphicFramePr/>
+                <a:graphic xmlns:a="http://schemas.openxmlformats.org/drawingml/2006/main">
+                  <a:graphicData uri="http://schemas.microsoft.com/office/word/2010/wordprocessingShape">
+                    <wps:wsp>
+                      <wps:cNvSpPr txBox="1"/>
+                      <wps:spPr>
+                        <a:xfrm>
+                          <a:off x="0" y="0"/>
+                          <a:ext cx="4004310" cy="635"/>
+                        </a:xfrm>
+                        <a:prstGeom prst="rect">
+                          <a:avLst/>
+                        </a:prstGeom>
+                        <a:solidFill>
+                          <a:prstClr val="white"/>
+                        </a:solidFill>
+                        <a:ln>
+                          <a:noFill/>
+                        </a:ln>
+                      </wps:spPr>
+                      <wps:txbx>
+                        <w:txbxContent>
+                          <w:p>
+                            <w:pPr>
+                              <w:pStyle w:val="Caption"/>
+                            </w:pPr>
+                            <w:r>
+                              <w:t>8. Ejemplo error múltiple. Aquí podemos observar cómo nuestro programa reacciona ante varios fallos.</w:t>
+                            </w:r>
+                          </w:p>
+                        </w:txbxContent>
+                      </wps:txbx>
+                      <wps:bodyPr rot="0" spcFirstLastPara="0" vertOverflow="overflow" horzOverflow="overflow" vert="horz" wrap="square" lIns="0" tIns="0" rIns="0" bIns="0" numCol="1" spcCol="0" rtlCol="0" fromWordArt="0" anchor="t" anchorCtr="0" forceAA="0" compatLnSpc="1">
+                        <a:prstTxWarp prst="textNoShape">
+                          <a:avLst/>
+                        </a:prstTxWarp>
+                        <a:spAutoFit/>
+                      </wps:bodyPr>
+                    </wps:wsp>
+                  </a:graphicData>
+                </a:graphic>
+              </wp:anchor>
+            </w:drawing>
+          </mc:Choice>
+          <mc:Fallback>
+            <w:pict>
+              <v:shape w14:anchorId="70076047" id="Text Box 22" o:spid="_x0000_s1036" type="#_x0000_t202" style="position:absolute;margin-left:54.95pt;margin-top:409.4pt;width:315.3pt;height:.05pt;z-index:251687936;visibility:visible;mso-wrap-style:square;mso-wrap-distance-left:9pt;mso-wrap-distance-top:0;mso-wrap-distance-right:9pt;mso-wrap-distance-bottom:0;mso-position-horizontal:absolute;mso-position-horizontal-relative:text;mso-position-vertical:absolute;mso-position-vertical-relative:text;v-text-anchor:top" o:gfxdata="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" stroked="f">
+                <v:textbox style="mso-fit-shape-to-text:t" inset="0,0,0,0">
+                  <w:txbxContent>
+                    <w:p>
+                      <w:pPr>
+                        <w:pStyle w:val="Caption"/>
+                      </w:pPr>
+                      <w:r>
+                        <w:t>8. Ejemplo error múltiple. Aquí podemos observar cómo nuestro programa reacciona ante varios fallos.</w:t>
+                      </w:r>
+                    </w:p>
+                  </w:txbxContent>
+                </v:textbox>
+                <w10:wrap type="topAndBottom"/>
+              </v:shape>
+            </w:pict>
+          </mc:Fallback>
+        </mc:AlternateContent>
+      </w:r>
+      <w:r>
+        <w:drawing>
+          <wp:anchor distT="0" distB="0" distL="114300" distR="114300" simplePos="0" relativeHeight="251685888" behindDoc="0" locked="0" layoutInCell="1" allowOverlap="1" wp14:anchorId="207C450A" wp14:editId="57BC3F93">
+            <wp:simplePos x="0" y="0"/>
+            <wp:positionH relativeFrom="margin">
+              <wp:posOffset>697865</wp:posOffset>
+            </wp:positionH>
+            <wp:positionV relativeFrom="paragraph">
+              <wp:posOffset>2834005</wp:posOffset>
+            </wp:positionV>
+            <wp:extent cx="4004310" cy="2308694"/>
+            <wp:effectExtent l="0" t="0" r="0" b="0"/>
+            <wp:wrapTopAndBottom/>
+            <wp:docPr id="21" name="Picture 21"/>
+            <wp:cNvGraphicFramePr>
+              <a:graphicFrameLocks xmlns:a="http://schemas.openxmlformats.org/drawingml/2006/main" noChangeAspect="1"/>
+            </wp:cNvGraphicFramePr>
+            <a:graphic xmlns:a="http://schemas.openxmlformats.org/drawingml/2006/main">
+              <a:graphicData uri="http://schemas.openxmlformats.org/drawingml/2006/picture">
+                <pic:pic xmlns:pic="http://schemas.openxmlformats.org/drawingml/2006/picture">
+                  <pic:nvPicPr>
+                    <pic:cNvPr id="1" name=""/>
+                    <pic:cNvPicPr/>
+                  </pic:nvPicPr>
+                  <pic:blipFill>
+                    <a:blip r:embed="rId12">
+                      <a:extLst>
+                        <a:ext uri="{28A0092B-C50C-407E-A947-70E740481C1C}">
+                          <a14:useLocalDpi xmlns:a14="http://schemas.microsoft.com/office/drawing/2010/main" val="0"/>
+                        </a:ext>
+                      </a:extLst>
+                    </a:blip>
+                    <a:stretch>
+                      <a:fillRect/>
+                    </a:stretch>
+                  </pic:blipFill>
+                  <pic:spPr>
+                    <a:xfrm>
+                      <a:off x="0" y="0"/>
+                      <a:ext cx="4004310" cy="2308694"/>
+                    </a:xfrm>
+                    <a:prstGeom prst="rect">
+                      <a:avLst/>
+                    </a:prstGeom>
+                  </pic:spPr>
+                </pic:pic>
+              </a:graphicData>
+            </a:graphic>
+          </wp:anchor>
+        </w:drawing>
+      </w:r>
+      <w:r>
+        <w:drawing>
+          <wp:anchor distT="0" distB="0" distL="114300" distR="114300" simplePos="0" relativeHeight="251684864" behindDoc="0" locked="0" layoutInCell="1" allowOverlap="1" wp14:anchorId="0399DE64" wp14:editId="31FD1936">
+            <wp:simplePos x="0" y="0"/>
+            <wp:positionH relativeFrom="margin">
+              <wp:posOffset>252095</wp:posOffset>
+            </wp:positionH>
+            <wp:positionV relativeFrom="paragraph">
+              <wp:posOffset>91440</wp:posOffset>
+            </wp:positionV>
+            <wp:extent cx="4892675" cy="1876425"/>
+            <wp:effectExtent l="0" t="0" r="3175" b="9525"/>
+            <wp:wrapTopAndBottom/>
+            <wp:docPr id="20" name="Picture 20"/>
+            <wp:cNvGraphicFramePr>
+              <a:graphicFrameLocks xmlns:a="http://schemas.openxmlformats.org/drawingml/2006/main" noChangeAspect="1"/>
+            </wp:cNvGraphicFramePr>
+            <a:graphic xmlns:a="http://schemas.openxmlformats.org/drawingml/2006/main">
+              <a:graphicData uri="http://schemas.openxmlformats.org/drawingml/2006/picture">
+                <pic:pic xmlns:pic="http://schemas.openxmlformats.org/drawingml/2006/picture">
+                  <pic:nvPicPr>
+                    <pic:cNvPr id="1" name=""/>
+                    <pic:cNvPicPr/>
+                  </pic:nvPicPr>
+                  <pic:blipFill>
+                    <a:blip r:embed="rId13">
+                      <a:extLst>
+                        <a:ext uri="{28A0092B-C50C-407E-A947-70E740481C1C}">
+                          <a14:useLocalDpi xmlns:a14="http://schemas.microsoft.com/office/drawing/2010/main" val="0"/>
+                        </a:ext>
+                      </a:extLst>
+                    </a:blip>
+                    <a:stretch>
+                      <a:fillRect/>
+                    </a:stretch>
+                  </pic:blipFill>
+                  <pic:spPr>
+                    <a:xfrm>
+                      <a:off x="0" y="0"/>
+                      <a:ext cx="4892675" cy="1876425"/>
+                    </a:xfrm>
+                    <a:prstGeom prst="rect">
+                      <a:avLst/>
+                    </a:prstGeom>
+                  </pic:spPr>
+                </pic:pic>
+              </a:graphicData>
+            </a:graphic>
+          </wp:anchor>
+        </w:drawing>
+      </w:r>
+      <w:r>
+        <w:rPr>
+          <w:noProof/>
+        </w:rPr>
+        <mc:AlternateContent>
+          <mc:Choice Requires="wps">
+            <w:drawing>
+              <wp:anchor distT="0" distB="0" distL="114300" distR="114300" simplePos="0" relativeHeight="251683840" behindDoc="0" locked="0" layoutInCell="1" allowOverlap="1" wp14:anchorId="78EF03F5" wp14:editId="549D4F6E">
+                <wp:simplePos x="0" y="0"/>
+                <wp:positionH relativeFrom="column">
+                  <wp:posOffset>253365</wp:posOffset>
+                </wp:positionH>
+                <wp:positionV relativeFrom="paragraph">
+                  <wp:posOffset>2049145</wp:posOffset>
+                </wp:positionV>
+                <wp:extent cx="4892675" cy="635"/>
+                <wp:effectExtent l="0" t="0" r="3175" b="0"/>
+                <wp:wrapSquare wrapText="bothSides"/>
+                <wp:docPr id="19" name="Text Box 19"/>
+                <wp:cNvGraphicFramePr/>
+                <a:graphic xmlns:a="http://schemas.openxmlformats.org/drawingml/2006/main">
+                  <a:graphicData uri="http://schemas.microsoft.com/office/word/2010/wordprocessingShape">
+                    <wps:wsp>
+                      <wps:cNvSpPr txBox="1"/>
+                      <wps:spPr>
+                        <a:xfrm>
+                          <a:off x="0" y="0"/>
+                          <a:ext cx="4892675" cy="635"/>
+                        </a:xfrm>
+                        <a:prstGeom prst="rect">
+                          <a:avLst/>
+                        </a:prstGeom>
+                        <a:solidFill>
+                          <a:prstClr val="white"/>
+                        </a:solidFill>
+                        <a:ln>
+                          <a:noFill/>
+                        </a:ln>
+                      </wps:spPr>
+                      <wps:txbx>
+                        <w:txbxContent>
+                          <w:p>
+                            <w:pPr>
+                              <w:pStyle w:val="Caption"/>
+                            </w:pPr>
+                            <w:r>
+                              <w:t xml:space="preserve">7. </w:t>
+                            </w:r>
+                            <w:r>
+                              <w:t xml:space="preserve">Ejemplo </w:t>
+                            </w:r>
+                            <w:r>
+                              <w:t>e</w:t>
+                            </w:r>
+                            <w:r>
+                              <w:t xml:space="preserve">lemento no reconocido. Aquí podemos observar cómo el analizador detecta correctamente la posición del elemento intruso y cómo lo </w:t>
+                            </w:r>
+                            <w:r>
+                              <w:t>identifica y señala</w:t>
+                            </w:r>
+                            <w:r>
+                              <w:t>.</w:t>
+                            </w:r>
+                          </w:p>
+                        </w:txbxContent>
+                      </wps:txbx>
+                      <wps:bodyPr rot="0" spcFirstLastPara="0" vertOverflow="overflow" horzOverflow="overflow" vert="horz" wrap="square" lIns="0" tIns="0" rIns="0" bIns="0" numCol="1" spcCol="0" rtlCol="0" fromWordArt="0" anchor="t" anchorCtr="0" forceAA="0" compatLnSpc="1">
+                        <a:prstTxWarp prst="textNoShape">
+                          <a:avLst/>
+                        </a:prstTxWarp>
+                        <a:spAutoFit/>
+                      </wps:bodyPr>
+                    </wps:wsp>
+                  </a:graphicData>
+                </a:graphic>
+                <wp14:sizeRelH relativeFrom="margin">
+                  <wp14:pctWidth>0</wp14:pctWidth>
+                </wp14:sizeRelH>
+              </wp:anchor>
+            </w:drawing>
+          </mc:Choice>
+          <mc:Fallback>
+            <w:pict>
+              <v:shape w14:anchorId="78EF03F5" id="Text Box 19" o:spid="_x0000_s1037" type="#_x0000_t202" style="position:absolute;margin-left:19.95pt;margin-top:161.35pt;width:385.25pt;height:.05pt;z-index:251683840;visibility:visible;mso-wrap-style:square;mso-width-percent:0;mso-wrap-distance-left:9pt;mso-wrap-distance-top:0;mso-wrap-distance-right:9pt;mso-wrap-distance-bottom:0;mso-position-horizontal:absolute;mso-position-horizontal-relative:text;mso-position-vertical:absolute;mso-position-vertical-relative:text;mso-width-percent:0;mso-width-relative:margin;v-text-anchor:top" o:gfxdata="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" stroked="f">
+                <v:textbox style="mso-fit-shape-to-text:t" inset="0,0,0,0">
+                  <w:txbxContent>
+                    <w:p>
+                      <w:pPr>
+                        <w:pStyle w:val="Caption"/>
+                      </w:pPr>
+                      <w:r>
+                        <w:t xml:space="preserve">7. </w:t>
+                      </w:r>
+                      <w:r>
+                        <w:t xml:space="preserve">Ejemplo </w:t>
+                      </w:r>
+                      <w:r>
+                        <w:t>e</w:t>
+                      </w:r>
+                      <w:r>
+                        <w:t xml:space="preserve">lemento no reconocido. Aquí podemos observar cómo el analizador detecta correctamente la posición del elemento intruso y cómo lo </w:t>
+                      </w:r>
+                      <w:r>
+                        <w:t>identifica y señala</w:t>
+                      </w:r>
+                      <w:r>
+                        <w:t>.</w:t>
+                      </w:r>
+                    </w:p>
+                  </w:txbxContent>
+                </v:textbox>
+                <w10:wrap type="square"/>
+              </v:shape>
+            </w:pict>
+          </mc:Fallback>
+        </mc:AlternateContent>
+      </w:r>
+    </w:p>
+    <w:p/>
     <w:p/>
     <w:sectPr>
       <w:pgSz w:w="11906" w:h="16838"/>
@@ -2005,7 +3775,6 @@
     <w:basedOn w:val="Normal"/>
     <w:next w:val="Normal"/>
     <w:uiPriority w:val="35"/>
-    <w:semiHidden/>
     <w:unhideWhenUsed/>
     <w:qFormat/>
     <w:rsid w:val="0018039E"/>
@@ -2270,6 +4039,19 @@
       <w:color w:val="0563C1" w:themeColor="hyperlink"/>
       <w:u w:val="single"/>
     </w:rPr>
+  </w:style>
+  <w:style w:type="paragraph" w:styleId="TOC2">
+    <w:name w:val="toc 2"/>
+    <w:basedOn w:val="Normal"/>
+    <w:next w:val="Normal"/>
+    <w:autoRedefine/>
+    <w:uiPriority w:val="39"/>
+    <w:unhideWhenUsed/>
+    <w:rsid w:val="005065B8"/>
+    <w:pPr>
+      <w:spacing w:after="100"/>
+      <w:ind w:left="200"/>
+    </w:pPr>
   </w:style>
 </w:styles>
 </file>
@@ -2574,7 +4356,7 @@
 </file>
 
 <file path=customXml/itemProps1.xml><?xml version="1.0" encoding="utf-8"?>
-<ds:datastoreItem xmlns:ds="http://schemas.openxmlformats.org/officeDocument/2006/customXml" ds:itemID="{3ED50D18-7D3C-482A-BBFC-0E2C056F6895}">
+<ds:datastoreItem xmlns:ds="http://schemas.openxmlformats.org/officeDocument/2006/customXml" ds:itemID="{00E29405-6FE8-423B-87DA-70D103A74EC8}">
   <ds:schemaRefs>
     <ds:schemaRef ds:uri="http://schemas.openxmlformats.org/officeDocument/2006/bibliography"/>
   </ds:schemaRefs>

</xml_diff>

<commit_message>
Memory update, just use cases left
</commit_message>
<xml_diff>
--- a/Memoria.docx
+++ b/Memoria.docx
@@ -1,6 +1,6 @@
 
 <file path=word/document.xml><?xml version="1.0" encoding="utf-8"?>
-<w:document xmlns:wpc="http://schemas.microsoft.com/office/word/2010/wordprocessingCanvas" xmlns:cx="http://schemas.microsoft.com/office/drawing/2014/chartex" xmlns:cx1="http://schemas.microsoft.com/office/drawing/2015/9/8/chartex" xmlns:cx2="http://schemas.microsoft.com/office/drawing/2015/10/21/chartex" xmlns:cx3="http://schemas.microsoft.com/office/drawing/2016/5/9/chartex" xmlns:cx4="http://schemas.microsoft.com/office/drawing/2016/5/10/chartex" xmlns:cx5="http://schemas.microsoft.com/office/drawing/2016/5/11/chartex" xmlns:cx6="http://schemas.microsoft.com/office/drawing/2016/5/12/chartex" xmlns:cx7="http://schemas.microsoft.com/office/drawing/2016/5/13/chartex" xmlns:cx8="http://schemas.microsoft.com/office/drawing/2016/5/14/chartex" xmlns:mc="http://schemas.openxmlformats.org/markup-compatibility/2006" xmlns:aink="http://schemas.microsoft.com/office/drawing/2016/ink" xmlns:am3d="http://schemas.microsoft.com/office/drawing/2017/model3d" xmlns:o="urn:schemas-microsoft-com:office:office" xmlns:r="http://schemas.openxmlformats.org/officeDocument/2006/relationships" xmlns:m="http://schemas.openxmlformats.org/officeDocument/2006/math" xmlns:v="urn:schemas-microsoft-com:vml" xmlns:wp14="http://schemas.microsoft.com/office/word/2010/wordprocessingDrawing" xmlns:wp="http://schemas.openxmlformats.org/drawingml/2006/wordprocessingDrawing" xmlns:w10="urn:schemas-microsoft-com:office:word" xmlns:w="http://schemas.openxmlformats.org/wordprocessingml/2006/main" xmlns:w14="http://schemas.microsoft.com/office/word/2010/wordml" xmlns:w15="http://schemas.microsoft.com/office/word/2012/wordml" xmlns:w16cex="http://schemas.microsoft.com/office/word/2018/wordml/cex" xmlns:w16cid="http://schemas.microsoft.com/office/word/2016/wordml/cid" xmlns:w16="http://schemas.microsoft.com/office/word/2018/wordml" xmlns:w16se="http://schemas.microsoft.com/office/word/2015/wordml/symex" xmlns:wpg="http://schemas.microsoft.com/office/word/2010/wordprocessingGroup" xmlns:wpi="http://schemas.microsoft.com/office/word/2010/wordprocessingInk" xmlns:wne="http://schemas.microsoft.com/office/word/2006/wordml" xmlns:wps="http://schemas.microsoft.com/office/word/2010/wordprocessingShape" mc:Ignorable="w14 w15 w16se w16cid w16 w16cex wp14">
+<w:document xmlns:wpc="http://schemas.microsoft.com/office/word/2010/wordprocessingCanvas" xmlns:mc="http://schemas.openxmlformats.org/markup-compatibility/2006" xmlns:o="urn:schemas-microsoft-com:office:office" xmlns:r="http://schemas.openxmlformats.org/officeDocument/2006/relationships" xmlns:m="http://schemas.openxmlformats.org/officeDocument/2006/math" xmlns:v="urn:schemas-microsoft-com:vml" xmlns:wp14="http://schemas.microsoft.com/office/word/2010/wordprocessingDrawing" xmlns:wp="http://schemas.openxmlformats.org/drawingml/2006/wordprocessingDrawing" xmlns:w10="urn:schemas-microsoft-com:office:word" xmlns:w="http://schemas.openxmlformats.org/wordprocessingml/2006/main" xmlns:w14="http://schemas.microsoft.com/office/word/2010/wordml" xmlns:w15="http://schemas.microsoft.com/office/word/2012/wordml" xmlns:wpg="http://schemas.microsoft.com/office/word/2010/wordprocessingGroup" xmlns:wpi="http://schemas.microsoft.com/office/word/2010/wordprocessingInk" xmlns:wne="http://schemas.microsoft.com/office/word/2006/wordml" xmlns:wps="http://schemas.microsoft.com/office/word/2010/wordprocessingShape" mc:Ignorable="w14 w15 wp14">
   <w:background w:color="DAF4FA"/>
   <w:body>
     <w:sdt>
@@ -441,8 +441,8 @@
               <mc:Fallback>
                 <w:pict>
                   <v:group w14:anchorId="37F3CE01" id="Group 119" o:spid="_x0000_s1026" style="position:absolute;left:0;text-align:left;margin-left:0;margin-top:0;width:539.6pt;height:719.9pt;z-index:-251657216;mso-width-percent:882;mso-height-percent:909;mso-position-horizontal:center;mso-position-horizontal-relative:page;mso-position-vertical:center;mso-position-vertical-relative:page;mso-width-percent:882;mso-height-percent:909" coordsize="68580,92717" o:gfxdata="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">
-                    <v:rect id="Rectangle 120" o:spid="_x0000_s1027" style="position:absolute;top:73152;width:68580;height:1431;visibility:visible;mso-wrap-style:square;v-text-anchor:middle" o:gfxdata="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" fillcolor="#4472c4 [3204]" stroked="f" strokeweight="1pt"/>
-                    <v:rect id="Rectangle 121" o:spid="_x0000_s1028" style="position:absolute;top:74390;width:68580;height:18327;visibility:visible;mso-wrap-style:square;v-text-anchor:bottom" o:gfxdata="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" fillcolor="#ed7d31 [3205]" stroked="f" strokeweight="1pt">
+                    <v:rect id="Rectangle 120" o:spid="_x0000_s1027" style="position:absolute;top:73152;width:68580;height:1431;visibility:visible;mso-wrap-style:square;v-text-anchor:middle" o:gfxdata="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" fillcolor="#4472c4 [3204]" stroked="f" strokeweight="1pt"/>
+                    <v:rect id="Rectangle 121" o:spid="_x0000_s1028" style="position:absolute;top:74390;width:68580;height:18327;visibility:visible;mso-wrap-style:square;v-text-anchor:bottom" o:gfxdata="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" fillcolor="#ed7d31 [3205]" stroked="f" strokeweight="1pt">
                       <v:textbox inset="36pt,14.4pt,36pt,36pt">
                         <w:txbxContent>
                           <w:sdt>
@@ -536,7 +536,7 @@
                       <v:stroke joinstyle="miter"/>
                       <v:path gradientshapeok="t" o:connecttype="rect"/>
                     </v:shapetype>
-                    <v:shape id="Text Box 122" o:spid="_x0000_s1029" type="#_x0000_t202" style="position:absolute;width:68580;height:73152;visibility:visible;mso-wrap-style:square;v-text-anchor:middle" o:gfxdata="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" filled="f" stroked="f" strokeweight=".5pt">
+                    <v:shape id="Text Box 122" o:spid="_x0000_s1029" type="#_x0000_t202" style="position:absolute;width:68580;height:73152;visibility:visible;mso-wrap-style:square;v-text-anchor:middle" o:gfxdata="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" filled="f" stroked="f" strokeweight=".5pt">
                       <v:textbox inset="36pt,36pt,36pt,36pt">
                         <w:txbxContent>
                           <w:sdt>
@@ -747,7 +747,7 @@
       <w:sdtContent>
         <w:p>
           <w:pPr>
-            <w:pStyle w:val="TtuloTDC"/>
+            <w:pStyle w:val="TtulodeTDC"/>
             <w:jc w:val="both"/>
             <w:rPr>
               <w:sz w:val="44"/>
@@ -807,7 +807,7 @@
             </w:rPr>
             <w:fldChar w:fldCharType="separate"/>
           </w:r>
-          <w:hyperlink w:anchor="_Toc35728910" w:history="1">
+          <w:hyperlink w:anchor="_Toc40636171" w:history="1">
             <w:r>
               <w:rPr>
                 <w:rStyle w:val="Hipervnculo"/>
@@ -834,7 +834,7 @@
                 <w:noProof/>
                 <w:webHidden/>
               </w:rPr>
-              <w:instrText xml:space="preserve"> PAGEREF _Toc35728910 \h </w:instrText>
+              <w:instrText xml:space="preserve"> PAGEREF _Toc40636171 \h </w:instrText>
             </w:r>
             <w:r>
               <w:rPr>
@@ -878,7 +878,7 @@
               <w:lang w:eastAsia="es-ES"/>
             </w:rPr>
           </w:pPr>
-          <w:hyperlink w:anchor="_Toc35728911" w:history="1">
+          <w:hyperlink w:anchor="_Toc40636172" w:history="1">
             <w:r>
               <w:rPr>
                 <w:rStyle w:val="Hipervnculo"/>
@@ -905,7 +905,7 @@
                 <w:noProof/>
                 <w:webHidden/>
               </w:rPr>
-              <w:instrText xml:space="preserve"> PAGEREF _Toc35728911 \h </w:instrText>
+              <w:instrText xml:space="preserve"> PAGEREF _Toc40636172 \h </w:instrText>
             </w:r>
             <w:r>
               <w:rPr>
@@ -925,7 +925,7 @@
                 <w:noProof/>
                 <w:webHidden/>
               </w:rPr>
-              <w:t>2</w:t>
+              <w:t>3</w:t>
             </w:r>
             <w:r>
               <w:rPr>
@@ -949,12 +949,11 @@
               <w:lang w:eastAsia="es-ES"/>
             </w:rPr>
           </w:pPr>
-          <w:hyperlink w:anchor="_Toc35728912" w:history="1">
+          <w:hyperlink w:anchor="_Toc40636173" w:history="1">
             <w:r>
               <w:rPr>
                 <w:rStyle w:val="Hipervnculo"/>
                 <w:noProof/>
-                <w:color w:val="034990" w:themeColor="hyperlink" w:themeShade="BF"/>
               </w:rPr>
               <w:t>CASOS CORRECTOS</w:t>
             </w:r>
@@ -977,7 +976,7 @@
                 <w:noProof/>
                 <w:webHidden/>
               </w:rPr>
-              <w:instrText xml:space="preserve"> PAGEREF _Toc35728912 \h </w:instrText>
+              <w:instrText xml:space="preserve"> PAGEREF _Toc40636173 \h </w:instrText>
             </w:r>
             <w:r>
               <w:rPr>
@@ -997,7 +996,7 @@
                 <w:noProof/>
                 <w:webHidden/>
               </w:rPr>
-              <w:t>2</w:t>
+              <w:t>3</w:t>
             </w:r>
             <w:r>
               <w:rPr>
@@ -1021,12 +1020,11 @@
               <w:lang w:eastAsia="es-ES"/>
             </w:rPr>
           </w:pPr>
-          <w:hyperlink w:anchor="_Toc35728913" w:history="1">
+          <w:hyperlink w:anchor="_Toc40636174" w:history="1">
             <w:r>
               <w:rPr>
                 <w:rStyle w:val="Hipervnculo"/>
                 <w:noProof/>
-                <w:color w:val="034990" w:themeColor="hyperlink" w:themeShade="BF"/>
               </w:rPr>
               <w:t>CASOS ERRÓNEOS</w:t>
             </w:r>
@@ -1049,7 +1047,7 @@
                 <w:noProof/>
                 <w:webHidden/>
               </w:rPr>
-              <w:instrText xml:space="preserve"> PAGEREF _Toc35728913 \h </w:instrText>
+              <w:instrText xml:space="preserve"> PAGEREF _Toc40636174 \h </w:instrText>
             </w:r>
             <w:r>
               <w:rPr>
@@ -1069,7 +1067,7 @@
                 <w:noProof/>
                 <w:webHidden/>
               </w:rPr>
-              <w:t>5</w:t>
+              <w:t>6</w:t>
             </w:r>
             <w:r>
               <w:rPr>
@@ -1093,7 +1091,7 @@
               <w:lang w:eastAsia="es-ES"/>
             </w:rPr>
           </w:pPr>
-          <w:hyperlink w:anchor="_Toc35728914" w:history="1">
+          <w:hyperlink w:anchor="_Toc40636175" w:history="1">
             <w:r>
               <w:rPr>
                 <w:rStyle w:val="Hipervnculo"/>
@@ -1120,7 +1118,7 @@
                 <w:noProof/>
                 <w:webHidden/>
               </w:rPr>
-              <w:instrText xml:space="preserve"> PAGEREF _Toc35728914 \h </w:instrText>
+              <w:instrText xml:space="preserve"> PAGEREF _Toc40636175 \h </w:instrText>
             </w:r>
             <w:r>
               <w:rPr>
@@ -1140,7 +1138,7 @@
                 <w:noProof/>
                 <w:webHidden/>
               </w:rPr>
-              <w:t>8</w:t>
+              <w:t>9</w:t>
             </w:r>
             <w:r>
               <w:rPr>
@@ -1164,7 +1162,7 @@
               <w:lang w:eastAsia="es-ES"/>
             </w:rPr>
           </w:pPr>
-          <w:hyperlink w:anchor="_Toc35728915" w:history="1">
+          <w:hyperlink w:anchor="_Toc40636176" w:history="1">
             <w:r>
               <w:rPr>
                 <w:rStyle w:val="Hipervnculo"/>
@@ -1191,7 +1189,7 @@
                 <w:noProof/>
                 <w:webHidden/>
               </w:rPr>
-              <w:instrText xml:space="preserve"> PAGEREF _Toc35728915 \h </w:instrText>
+              <w:instrText xml:space="preserve"> PAGEREF _Toc40636176 \h </w:instrText>
             </w:r>
             <w:r>
               <w:rPr>
@@ -1211,7 +1209,7 @@
                 <w:noProof/>
                 <w:webHidden/>
               </w:rPr>
-              <w:t>8</w:t>
+              <w:t>9</w:t>
             </w:r>
             <w:r>
               <w:rPr>
@@ -1273,7 +1271,7 @@
           <w:szCs w:val="40"/>
         </w:rPr>
       </w:pPr>
-      <w:bookmarkStart w:id="0" w:name="_Toc35728910"/>
+      <w:bookmarkStart w:id="0" w:name="_Toc40636171"/>
       <w:r>
         <w:rPr>
           <w:sz w:val="40"/>
@@ -1312,7 +1310,21 @@
           <w:sz w:val="24"/>
           <w:szCs w:val="24"/>
         </w:rPr>
-        <w:t xml:space="preserve">a código tipo </w:t>
+        <w:t xml:space="preserve">a código </w:t>
+      </w:r>
+      <w:r>
+        <w:rPr>
+          <w:sz w:val="24"/>
+          <w:szCs w:val="24"/>
+        </w:rPr>
+        <w:t>estilo</w:t>
+      </w:r>
+      <w:r>
+        <w:rPr>
+          <w:sz w:val="24"/>
+          <w:szCs w:val="24"/>
+        </w:rPr>
+        <w:t xml:space="preserve"> </w:t>
       </w:r>
       <w:r>
         <w:rPr>
@@ -1327,13 +1339,6 @@
           <w:szCs w:val="24"/>
         </w:rPr>
         <w:t>.</w:t>
-      </w:r>
-      <w:r>
-        <w:rPr>
-          <w:sz w:val="24"/>
-          <w:szCs w:val="24"/>
-        </w:rPr>
-        <w:t xml:space="preserve"> En la anterior entrega tuvimos que crear el traductor léxico y semántico. En esta ocasión tuvimos que encargarnos de la sintaxis. Para ello tuvimos que modificar el archivo FortranToC.g4 para incorporarle los atributos necesarios y crear las clases java Constant.java, Header.java y Variable.java.</w:t>
       </w:r>
     </w:p>
     <w:p>
@@ -1350,7 +1355,214 @@
           <w:sz w:val="24"/>
           <w:szCs w:val="24"/>
         </w:rPr>
-        <w:t>El comportamiento del traductor consiste en ir almacenando en estructuras de cadenas de caracteres las diferentes clases traducidas, y así cuando se termine de leer la entrada estándar se imprimen dichas estructuras.</w:t>
+        <w:t>En la anterior entrega</w:t>
+      </w:r>
+      <w:r>
+        <w:rPr>
+          <w:sz w:val="24"/>
+          <w:szCs w:val="24"/>
+        </w:rPr>
+        <w:t>,</w:t>
+      </w:r>
+      <w:r>
+        <w:rPr>
+          <w:sz w:val="24"/>
+          <w:szCs w:val="24"/>
+        </w:rPr>
+        <w:t xml:space="preserve"> </w:t>
+      </w:r>
+      <w:r>
+        <w:rPr>
+          <w:sz w:val="24"/>
+          <w:szCs w:val="24"/>
+        </w:rPr>
+        <w:t>realizamos</w:t>
+      </w:r>
+      <w:r>
+        <w:rPr>
+          <w:sz w:val="24"/>
+          <w:szCs w:val="24"/>
+        </w:rPr>
+        <w:t xml:space="preserve"> el </w:t>
+      </w:r>
+      <w:r>
+        <w:rPr>
+          <w:sz w:val="24"/>
+          <w:szCs w:val="24"/>
+        </w:rPr>
+        <w:t>analizador léxico y el semántico,</w:t>
+      </w:r>
+      <w:r>
+        <w:rPr>
+          <w:sz w:val="24"/>
+          <w:szCs w:val="24"/>
+        </w:rPr>
+        <w:t xml:space="preserve"> </w:t>
+      </w:r>
+      <w:r>
+        <w:rPr>
+          <w:sz w:val="24"/>
+          <w:szCs w:val="24"/>
+        </w:rPr>
+        <w:t>y e</w:t>
+      </w:r>
+      <w:r>
+        <w:rPr>
+          <w:sz w:val="24"/>
+          <w:szCs w:val="24"/>
+        </w:rPr>
+        <w:t>n esta ocasión</w:t>
+      </w:r>
+      <w:r>
+        <w:rPr>
+          <w:sz w:val="24"/>
+          <w:szCs w:val="24"/>
+        </w:rPr>
+        <w:t>,</w:t>
+      </w:r>
+      <w:r>
+        <w:rPr>
+          <w:sz w:val="24"/>
+          <w:szCs w:val="24"/>
+        </w:rPr>
+        <w:t xml:space="preserve"> </w:t>
+      </w:r>
+      <w:r>
+        <w:rPr>
+          <w:sz w:val="24"/>
+          <w:szCs w:val="24"/>
+        </w:rPr>
+        <w:t>nos hemos encargad</w:t>
+      </w:r>
+      <w:r>
+        <w:rPr>
+          <w:sz w:val="24"/>
+          <w:szCs w:val="24"/>
+        </w:rPr>
+        <w:t xml:space="preserve">o de </w:t>
+      </w:r>
+      <w:r>
+        <w:rPr>
+          <w:sz w:val="24"/>
+          <w:szCs w:val="24"/>
+        </w:rPr>
+        <w:t xml:space="preserve">la traducción dirigida por </w:t>
+      </w:r>
+      <w:r>
+        <w:rPr>
+          <w:sz w:val="24"/>
+          <w:szCs w:val="24"/>
+        </w:rPr>
+        <w:t xml:space="preserve">la sintaxis. Para ello </w:t>
+      </w:r>
+      <w:r>
+        <w:rPr>
+          <w:sz w:val="24"/>
+          <w:szCs w:val="24"/>
+        </w:rPr>
+        <w:t>hemos tenido</w:t>
+      </w:r>
+      <w:r>
+        <w:rPr>
+          <w:sz w:val="24"/>
+          <w:szCs w:val="24"/>
+        </w:rPr>
+        <w:t xml:space="preserve"> que modificar el archivo </w:t>
+      </w:r>
+      <w:r>
+        <w:rPr>
+          <w:i/>
+          <w:sz w:val="24"/>
+          <w:szCs w:val="24"/>
+        </w:rPr>
+        <w:t>FortranToC.g4</w:t>
+      </w:r>
+      <w:r>
+        <w:rPr>
+          <w:sz w:val="24"/>
+          <w:szCs w:val="24"/>
+        </w:rPr>
+        <w:t xml:space="preserve"> para incorporar</w:t>
+      </w:r>
+      <w:r>
+        <w:rPr>
+          <w:sz w:val="24"/>
+          <w:szCs w:val="24"/>
+        </w:rPr>
+        <w:t xml:space="preserve"> los atributos</w:t>
+      </w:r>
+      <w:r>
+        <w:rPr>
+          <w:sz w:val="24"/>
+          <w:szCs w:val="24"/>
+        </w:rPr>
+        <w:t xml:space="preserve"> sintetizados y heredados</w:t>
+      </w:r>
+      <w:r>
+        <w:rPr>
+          <w:sz w:val="24"/>
+          <w:szCs w:val="24"/>
+        </w:rPr>
+        <w:t xml:space="preserve"> necesarios</w:t>
+      </w:r>
+      <w:r>
+        <w:rPr>
+          <w:sz w:val="24"/>
+          <w:szCs w:val="24"/>
+        </w:rPr>
+        <w:t>,</w:t>
+      </w:r>
+      <w:r>
+        <w:rPr>
+          <w:sz w:val="24"/>
+          <w:szCs w:val="24"/>
+        </w:rPr>
+        <w:t xml:space="preserve"> y crear las clases java </w:t>
+      </w:r>
+      <w:r>
+        <w:rPr>
+          <w:i/>
+          <w:sz w:val="24"/>
+          <w:szCs w:val="24"/>
+        </w:rPr>
+        <w:t>Constant.java</w:t>
+      </w:r>
+      <w:r>
+        <w:rPr>
+          <w:sz w:val="24"/>
+          <w:szCs w:val="24"/>
+        </w:rPr>
+        <w:t xml:space="preserve">, </w:t>
+      </w:r>
+      <w:r>
+        <w:rPr>
+          <w:i/>
+          <w:sz w:val="24"/>
+          <w:szCs w:val="24"/>
+        </w:rPr>
+        <w:t>Header.java</w:t>
+      </w:r>
+      <w:r>
+        <w:rPr>
+          <w:sz w:val="24"/>
+          <w:szCs w:val="24"/>
+        </w:rPr>
+        <w:t xml:space="preserve"> y </w:t>
+      </w:r>
+      <w:r>
+        <w:rPr>
+          <w:i/>
+          <w:sz w:val="24"/>
+          <w:szCs w:val="24"/>
+        </w:rPr>
+        <w:t>Variable.java</w:t>
+      </w:r>
+      <w:r>
+        <w:rPr>
+          <w:sz w:val="24"/>
+          <w:szCs w:val="24"/>
+        </w:rPr>
+        <w:t>.</w:t>
       </w:r>
     </w:p>
     <w:p>
@@ -1367,7 +1579,77 @@
           <w:sz w:val="24"/>
           <w:szCs w:val="24"/>
         </w:rPr>
-        <w:t>El traductor tiene una arquitectura modular para una mejor organización del código.</w:t>
+        <w:t xml:space="preserve">El comportamiento del traductor </w:t>
+      </w:r>
+      <w:r>
+        <w:rPr>
+          <w:sz w:val="24"/>
+          <w:szCs w:val="24"/>
+        </w:rPr>
+        <w:t>se basa en almacenar</w:t>
+      </w:r>
+      <w:r>
+        <w:rPr>
+          <w:sz w:val="24"/>
+          <w:szCs w:val="24"/>
+        </w:rPr>
+        <w:t xml:space="preserve"> </w:t>
+      </w:r>
+      <w:r>
+        <w:rPr>
+          <w:sz w:val="24"/>
+          <w:szCs w:val="24"/>
+        </w:rPr>
+        <w:t xml:space="preserve">los objetos de las clases </w:t>
+      </w:r>
+      <w:r>
+        <w:rPr>
+          <w:sz w:val="24"/>
+          <w:szCs w:val="24"/>
+        </w:rPr>
+        <w:t xml:space="preserve">en </w:t>
+      </w:r>
+      <w:r>
+        <w:rPr>
+          <w:sz w:val="24"/>
+          <w:szCs w:val="24"/>
+        </w:rPr>
+        <w:t>colecciones lineales</w:t>
+      </w:r>
+      <w:r>
+        <w:rPr>
+          <w:sz w:val="24"/>
+          <w:szCs w:val="24"/>
+        </w:rPr>
+        <w:t xml:space="preserve">, </w:t>
+      </w:r>
+      <w:r>
+        <w:rPr>
+          <w:sz w:val="24"/>
+          <w:szCs w:val="24"/>
+        </w:rPr>
+        <w:t>para que al terminar</w:t>
+      </w:r>
+      <w:r>
+        <w:rPr>
+          <w:sz w:val="24"/>
+          <w:szCs w:val="24"/>
+        </w:rPr>
+        <w:t xml:space="preserve"> de lee</w:t>
+      </w:r>
+      <w:r>
+        <w:rPr>
+          <w:sz w:val="24"/>
+          <w:szCs w:val="24"/>
+        </w:rPr>
+        <w:t>r la entrada estándar se imprima</w:t>
+      </w:r>
+      <w:r>
+        <w:rPr>
+          <w:sz w:val="24"/>
+          <w:szCs w:val="24"/>
+        </w:rPr>
+        <w:t>n dichas estructuras.</w:t>
       </w:r>
     </w:p>
     <w:p>
@@ -1384,35 +1666,87 @@
           <w:sz w:val="24"/>
           <w:szCs w:val="24"/>
         </w:rPr>
-        <w:t>Cabe destacar</w:t>
-      </w:r>
-      <w:r>
-        <w:rPr>
-          <w:sz w:val="24"/>
-          <w:szCs w:val="24"/>
-        </w:rPr>
-        <w:t xml:space="preserve"> la presentación del código siguiendo los estándares de formato y estilo según </w:t>
-      </w:r>
-      <w:r>
-        <w:rPr>
-          <w:sz w:val="24"/>
-          <w:szCs w:val="24"/>
-        </w:rPr>
-        <w:t>Code Conventions for the Java TM Programming Language</w:t>
-      </w:r>
-      <w:r>
-        <w:footnoteReference w:id="1"/>
-      </w:r>
-      <w:r>
-        <w:rPr>
-          <w:sz w:val="24"/>
-          <w:szCs w:val="24"/>
-        </w:rPr>
-        <w:t>, con el fin de mantenerlo limpio, organizado, y facilitar su lectura. Además de estar debidamente comentado para simplificar su comprensión.</w:t>
+        <w:t>Los objetos se crean llamando al constructor de la clase en cuestión en el momento en el que se han reconocido todas las producciones necesarias, y en el que, mediante atributos sintetizados, se han recogido los datos relevantes para instanciar el objeto.</w:t>
       </w:r>
     </w:p>
     <w:p>
       <w:pPr>
+        <w:spacing w:before="240" w:line="240" w:lineRule="auto"/>
+        <w:jc w:val="both"/>
+        <w:rPr>
+          <w:sz w:val="24"/>
+          <w:szCs w:val="24"/>
+        </w:rPr>
+      </w:pPr>
+      <w:r>
+        <w:rPr>
+          <w:sz w:val="24"/>
+          <w:szCs w:val="24"/>
+        </w:rPr>
+        <w:t>El traductor tiene una arquitectura modular para una mejor organización del código.</w:t>
+      </w:r>
+    </w:p>
+    <w:p>
+      <w:pPr>
+        <w:spacing w:before="240" w:line="240" w:lineRule="auto"/>
+        <w:jc w:val="both"/>
+        <w:rPr>
+          <w:sz w:val="24"/>
+          <w:szCs w:val="24"/>
+        </w:rPr>
+      </w:pPr>
+      <w:r>
+        <w:rPr>
+          <w:sz w:val="24"/>
+          <w:szCs w:val="24"/>
+        </w:rPr>
+        <w:t>Cabe destacar</w:t>
+      </w:r>
+      <w:r>
+        <w:rPr>
+          <w:sz w:val="24"/>
+          <w:szCs w:val="24"/>
+        </w:rPr>
+        <w:t xml:space="preserve"> la presentación del código siguiendo los estándares de formato y estilo según </w:t>
+      </w:r>
+      <w:r>
+        <w:rPr>
+          <w:sz w:val="24"/>
+          <w:szCs w:val="24"/>
+        </w:rPr>
+        <w:t>Code Conventions for the Java TM Programming Language</w:t>
+      </w:r>
+      <w:r>
+        <w:rPr>
+          <w:vertAlign w:val="superscript"/>
+        </w:rPr>
+        <w:footnoteReference w:id="1"/>
+      </w:r>
+      <w:r>
+        <w:rPr>
+          <w:sz w:val="24"/>
+          <w:szCs w:val="24"/>
+        </w:rPr>
+        <w:t>, con el fin de mantenerlo limpio, organizado, y facilitar su lectura. Además de estar debidamente comentado para simplificar su comprensión.</w:t>
+      </w:r>
+    </w:p>
+    <w:p>
+      <w:pPr>
+        <w:rPr>
+          <w:sz w:val="24"/>
+          <w:szCs w:val="24"/>
+        </w:rPr>
+      </w:pPr>
+      <w:r>
+        <w:rPr>
+          <w:sz w:val="24"/>
+          <w:szCs w:val="24"/>
+        </w:rPr>
+        <w:br w:type="page"/>
+      </w:r>
+    </w:p>
+    <w:p>
+      <w:pPr>
         <w:pStyle w:val="Ttulo1"/>
         <w:jc w:val="both"/>
         <w:rPr>
@@ -1420,12 +1754,13 @@
           <w:szCs w:val="40"/>
         </w:rPr>
       </w:pPr>
-      <w:bookmarkStart w:id="1" w:name="_Toc35728911"/>
+      <w:bookmarkStart w:id="1" w:name="_Toc40636172"/>
       <w:r>
         <w:rPr>
           <w:sz w:val="40"/>
           <w:szCs w:val="40"/>
         </w:rPr>
+        <w:lastRenderedPageBreak/>
         <w:t>CASOS DE PRUEBA</w:t>
       </w:r>
       <w:bookmarkEnd w:id="1"/>
@@ -1484,7 +1819,7 @@
           <w:color w:val="2F5496" w:themeColor="accent1" w:themeShade="BF"/>
         </w:rPr>
       </w:pPr>
-      <w:bookmarkStart w:id="2" w:name="_Toc35728912"/>
+      <w:bookmarkStart w:id="2" w:name="_Toc40636173"/>
       <w:r>
         <w:rPr>
           <w:color w:val="2F5496" w:themeColor="accent1" w:themeShade="BF"/>
@@ -1508,82 +1843,39 @@
           <w:sz w:val="24"/>
           <w:szCs w:val="24"/>
         </w:rPr>
-        <w:t>En esta fase</w:t>
-      </w:r>
-      <w:r>
-        <w:rPr>
-          <w:sz w:val="24"/>
-          <w:szCs w:val="24"/>
-        </w:rPr>
-        <w:t>,</w:t>
-      </w:r>
-      <w:r>
-        <w:rPr>
-          <w:sz w:val="24"/>
-          <w:szCs w:val="24"/>
-        </w:rPr>
-        <w:t xml:space="preserve"> la </w:t>
-      </w:r>
-      <w:r>
-        <w:rPr>
-          <w:sz w:val="24"/>
-          <w:szCs w:val="24"/>
-        </w:rPr>
-        <w:t xml:space="preserve">salida </w:t>
-      </w:r>
-      <w:r>
-        <w:rPr>
-          <w:sz w:val="24"/>
-          <w:szCs w:val="24"/>
-        </w:rPr>
-        <w:t>no es demasiado llamativa</w:t>
-      </w:r>
-      <w:r>
-        <w:rPr>
-          <w:sz w:val="24"/>
-          <w:szCs w:val="24"/>
-        </w:rPr>
-        <w:t>.</w:t>
+        <w:t>A continuación se muestran</w:t>
+      </w:r>
+      <w:r>
+        <w:rPr>
+          <w:sz w:val="24"/>
+          <w:szCs w:val="24"/>
+        </w:rPr>
+        <w:t xml:space="preserve"> las salidas para los </w:t>
+      </w:r>
+      <w:r>
+        <w:rPr>
+          <w:sz w:val="24"/>
+          <w:szCs w:val="24"/>
+        </w:rPr>
+        <w:t>cuatro casos de prueba facilitados</w:t>
+      </w:r>
+      <w:r>
+        <w:rPr>
+          <w:sz w:val="24"/>
+          <w:szCs w:val="24"/>
+        </w:rPr>
+        <w:t>:</w:t>
       </w:r>
     </w:p>
     <w:p>
       <w:pPr>
         <w:spacing w:line="240" w:lineRule="auto"/>
-        <w:ind w:left="708"/>
         <w:jc w:val="both"/>
         <w:rPr>
           <w:sz w:val="24"/>
           <w:szCs w:val="24"/>
         </w:rPr>
       </w:pPr>
-      <w:r>
-        <w:rPr>
-          <w:sz w:val="24"/>
-          <w:szCs w:val="24"/>
-        </w:rPr>
-        <w:t>A continuación se muestran</w:t>
-      </w:r>
-      <w:r>
-        <w:rPr>
-          <w:sz w:val="24"/>
-          <w:szCs w:val="24"/>
-        </w:rPr>
-        <w:t xml:space="preserve"> las salidas para los </w:t>
-      </w:r>
-      <w:r>
-        <w:rPr>
-          <w:sz w:val="24"/>
-          <w:szCs w:val="24"/>
-        </w:rPr>
-        <w:t>cuatro casos de prueba facilitados</w:t>
-      </w:r>
-      <w:r>
-        <w:rPr>
-          <w:sz w:val="24"/>
-          <w:szCs w:val="24"/>
-        </w:rPr>
-        <w:t xml:space="preserve">. </w:t>
-      </w:r>
     </w:p>
     <w:p>
       <w:pPr>
@@ -1594,22 +1886,11 @@
           <w:szCs w:val="24"/>
         </w:rPr>
       </w:pPr>
-    </w:p>
-    <w:p>
-      <w:pPr>
-        <w:spacing w:line="240" w:lineRule="auto"/>
-        <w:jc w:val="both"/>
-        <w:rPr>
-          <w:sz w:val="24"/>
-          <w:szCs w:val="24"/>
-        </w:rPr>
-      </w:pPr>
-      <w:r>
-        <w:rPr>
-          <w:sz w:val="24"/>
-          <w:szCs w:val="24"/>
-        </w:rPr>
-        <w:lastRenderedPageBreak/>
+      <w:r>
+        <w:rPr>
+          <w:sz w:val="24"/>
+          <w:szCs w:val="24"/>
+        </w:rPr>
         <w:tab/>
       </w:r>
       <w:r>
@@ -1719,7 +2000,7 @@
           </mc:Choice>
           <mc:Fallback>
             <w:pict>
-              <v:group w14:anchorId="2C6D9531" id="11 Grupo" o:spid="_x0000_s1030" style="width:354.35pt;height:297.65pt;mso-position-horizontal-relative:char;mso-position-vertical-relative:line" coordsize="44424,36523" o:gfxdata="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">
+              <v:group w14:anchorId="2C6D9531" id="11 Grupo" o:spid="_x0000_s1030" style="width:354.35pt;height:297.65pt;mso-position-horizontal-relative:char;mso-position-vertical-relative:line" coordsize="44424,36523" o:gfxdata="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">
                 <v:shapetype id="_x0000_t75" coordsize="21600,21600" o:spt="75" o:preferrelative="t" path="m@4@5l@4@11@9@11@9@5xe" filled="f" stroked="f">
                   <v:stroke joinstyle="miter"/>
                   <v:formulas>
@@ -1739,10 +2020,11 @@
                   <v:path o:extrusionok="f" gradientshapeok="t" o:connecttype="rect"/>
                   <o:lock v:ext="edit" aspectratio="t"/>
                 </v:shapetype>
-                <v:shape id="Picture 2" o:spid="_x0000_s1031" type="#_x0000_t75" alt="Ejemplo caso base" style="position:absolute;width:44424;height:33756;visibility:visible;mso-wrap-style:square" o:gfxdata="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">
+                <v:shape id="Picture 2" o:spid="_x0000_s1031" type="#_x0000_t75" alt="Ejemplo caso base" style="position:absolute;width:44424;height:33756;visibility:visible;mso-wrap-style:square" o:gfxdata="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">
                   <v:imagedata r:id="rId9" o:title="Ejemplo caso base"/>
+                  <v:path arrowok="t"/>
                 </v:shape>
-                <v:shape id="Text Box 6" o:spid="_x0000_s1032" type="#_x0000_t202" style="position:absolute;top:34285;width:44354;height:2238;visibility:visible;mso-wrap-style:square;v-text-anchor:top" o:gfxdata="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" stroked="f">
+                <v:shape id="Text Box 6" o:spid="_x0000_s1032" type="#_x0000_t202" style="position:absolute;top:34285;width:44354;height:2238;visibility:visible;mso-wrap-style:square;v-text-anchor:top" o:gfxdata="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" stroked="f">
                   <v:textbox style="mso-fit-shape-to-text:t" inset="0,0,0,0">
                     <w:txbxContent>
                       <w:p>
@@ -1800,6 +2082,7 @@
           <w:sz w:val="24"/>
           <w:szCs w:val="24"/>
         </w:rPr>
+        <w:lastRenderedPageBreak/>
         <w:tab/>
       </w:r>
       <w:r>
@@ -1904,11 +2187,12 @@
           </mc:Choice>
           <mc:Fallback>
             <w:pict>
-              <v:group w14:anchorId="53907A86" id="4 Grupo" o:spid="_x0000_s1033" style="width:354.35pt;height:297.05pt;mso-position-horizontal-relative:char;mso-position-vertical-relative:line" coordsize="41148,36604" o:gfxdata="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">
-                <v:shape id="Picture 1" o:spid="_x0000_s1034" type="#_x0000_t75" style="position:absolute;width:41148;height:33756;visibility:visible;mso-wrap-style:square" o:gfxdata="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">
+              <v:group w14:anchorId="53907A86" id="4 Grupo" o:spid="_x0000_s1033" style="width:354.35pt;height:297.05pt;mso-position-horizontal-relative:char;mso-position-vertical-relative:line" coordsize="41148,36604" o:gfxdata="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">
+                <v:shape id="Picture 1" o:spid="_x0000_s1034" type="#_x0000_t75" style="position:absolute;width:41148;height:33756;visibility:visible;mso-wrap-style:square" o:gfxdata="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">
                   <v:imagedata r:id="rId11" o:title=""/>
+                  <v:path arrowok="t"/>
                 </v:shape>
-                <v:shape id="Text Box 7" o:spid="_x0000_s1035" type="#_x0000_t202" style="position:absolute;top:34361;width:41148;height:2243;visibility:visible;mso-wrap-style:square;v-text-anchor:top" o:gfxdata="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" stroked="f">
+                <v:shape id="Text Box 7" o:spid="_x0000_s1035" type="#_x0000_t202" style="position:absolute;top:34361;width:41148;height:2243;visibility:visible;mso-wrap-style:square;v-text-anchor:top" o:gfxdata="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" stroked="f">
                   <v:textbox style="mso-fit-shape-to-text:t" inset="0,0,0,0">
                     <w:txbxContent>
                       <w:p>
@@ -1957,7 +2241,6 @@
           <w:noProof/>
           <w:lang w:eastAsia="es-ES"/>
         </w:rPr>
-        <w:lastRenderedPageBreak/>
         <mc:AlternateContent>
           <mc:Choice Requires="wpg">
             <w:drawing>
@@ -2052,11 +2335,12 @@
           </mc:Choice>
           <mc:Fallback>
             <w:pict>
-              <v:group w14:anchorId="293180FD" id="3 Grupo" o:spid="_x0000_s1036" style="width:354.35pt;height:297.1pt;mso-position-horizontal-relative:char;mso-position-vertical-relative:line" coordsize="41205,36685" o:gfxdata="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">
-                <v:shape id="Picture 5" o:spid="_x0000_s1037" type="#_x0000_t75" style="position:absolute;width:41071;height:33985;visibility:visible;mso-wrap-style:square" o:gfxdata="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">
+              <v:group w14:anchorId="293180FD" id="3 Grupo" o:spid="_x0000_s1036" style="width:354.35pt;height:297.1pt;mso-position-horizontal-relative:char;mso-position-vertical-relative:line" coordsize="41205,36685" o:gfxdata="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">
+                <v:shape id="Picture 5" o:spid="_x0000_s1037" type="#_x0000_t75" style="position:absolute;width:41071;height:33985;visibility:visible;mso-wrap-style:square" o:gfxdata="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">
                   <v:imagedata r:id="rId13" o:title=""/>
+                  <v:path arrowok="t"/>
                 </v:shape>
-                <v:shape id="Text Box 8" o:spid="_x0000_s1038" type="#_x0000_t202" style="position:absolute;left:152;top:34438;width:41053;height:2247;visibility:visible;mso-wrap-style:square;v-text-anchor:top" o:gfxdata="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" stroked="f">
+                <v:shape id="Text Box 8" o:spid="_x0000_s1038" type="#_x0000_t202" style="position:absolute;left:152;top:34438;width:41053;height:2247;visibility:visible;mso-wrap-style:square;v-text-anchor:top" o:gfxdata="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" stroked="f">
                   <v:textbox style="mso-fit-shape-to-text:t" inset="0,0,0,0">
                     <w:txbxContent>
                       <w:p>
@@ -2108,6 +2392,7 @@
           <w:sz w:val="24"/>
           <w:szCs w:val="24"/>
         </w:rPr>
+        <w:lastRenderedPageBreak/>
         <w:tab/>
       </w:r>
       <w:r>
@@ -2212,11 +2497,12 @@
           </mc:Choice>
           <mc:Fallback>
             <w:pict>
-              <v:group w14:anchorId="2A994ED7" id="15 Grupo" o:spid="_x0000_s1039" style="width:354.35pt;height:297.1pt;mso-position-horizontal-relative:char;mso-position-vertical-relative:line" coordsize="40997,36705" o:gfxdata="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">
-                <v:shape id="Picture 9" o:spid="_x0000_s1040" type="#_x0000_t75" style="position:absolute;width:40997;height:33963;visibility:visible;mso-wrap-style:square" o:gfxdata="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">
+              <v:group w14:anchorId="2A994ED7" id="15 Grupo" o:spid="_x0000_s1039" style="width:354.35pt;height:297.1pt;mso-position-horizontal-relative:char;mso-position-vertical-relative:line" coordsize="40997,36705" o:gfxdata="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">
+                <v:shape id="Picture 9" o:spid="_x0000_s1040" type="#_x0000_t75" style="position:absolute;width:40997;height:33963;visibility:visible;mso-wrap-style:square" o:gfxdata="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">
                   <v:imagedata r:id="rId15" o:title=""/>
+                  <v:path arrowok="t"/>
                 </v:shape>
-                <v:shape id="Text Box 10" o:spid="_x0000_s1041" type="#_x0000_t202" style="position:absolute;top:34457;width:40952;height:2248;visibility:visible;mso-wrap-style:square;v-text-anchor:top" o:gfxdata="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" stroked="f">
+                <v:shape id="Text Box 10" o:spid="_x0000_s1041" type="#_x0000_t202" style="position:absolute;top:34457;width:40952;height:2248;visibility:visible;mso-wrap-style:square;v-text-anchor:top" o:gfxdata="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" stroked="f">
                   <v:textbox style="mso-fit-shape-to-text:t" inset="0,0,0,0">
                     <w:txbxContent>
                       <w:p>
@@ -2264,7 +2550,7 @@
           <w:color w:val="2F5496" w:themeColor="accent1" w:themeShade="BF"/>
         </w:rPr>
       </w:pPr>
-      <w:bookmarkStart w:id="3" w:name="_Toc35728913"/>
+      <w:bookmarkStart w:id="3" w:name="_Toc40636174"/>
       <w:r>
         <w:rPr>
           <w:color w:val="2F5496" w:themeColor="accent1" w:themeShade="BF"/>
@@ -2291,10 +2577,56 @@
           <w:sz w:val="24"/>
           <w:szCs w:val="24"/>
         </w:rPr>
-        <w:t>A continuación, se mostrarán cuatro ejemplos de la recuperación de errores de nuestro programa</w:t>
-      </w:r>
-      <w:r>
-        <w:t>.</w:t>
+        <w:t xml:space="preserve">A continuación, </w:t>
+      </w:r>
+      <w:r>
+        <w:rPr>
+          <w:sz w:val="24"/>
+          <w:szCs w:val="24"/>
+        </w:rPr>
+        <w:t>se muestran</w:t>
+      </w:r>
+      <w:r>
+        <w:rPr>
+          <w:sz w:val="24"/>
+          <w:szCs w:val="24"/>
+        </w:rPr>
+        <w:t xml:space="preserve"> </w:t>
+      </w:r>
+      <w:r>
+        <w:rPr>
+          <w:sz w:val="24"/>
+          <w:szCs w:val="24"/>
+        </w:rPr>
+        <w:t xml:space="preserve">los </w:t>
+      </w:r>
+      <w:r>
+        <w:rPr>
+          <w:sz w:val="24"/>
+          <w:szCs w:val="24"/>
+        </w:rPr>
+        <w:t xml:space="preserve">cuatro ejemplos </w:t>
+      </w:r>
+      <w:r>
+        <w:rPr>
+          <w:sz w:val="24"/>
+          <w:szCs w:val="24"/>
+        </w:rPr>
+        <w:t xml:space="preserve">que muestran la salida </w:t>
+      </w:r>
+      <w:r>
+        <w:rPr>
+          <w:sz w:val="24"/>
+          <w:szCs w:val="24"/>
+        </w:rPr>
+        <w:t>de errores</w:t>
+      </w:r>
+      <w:r>
+        <w:rPr>
+          <w:sz w:val="24"/>
+          <w:szCs w:val="24"/>
+        </w:rPr>
+        <w:t>:</w:t>
       </w:r>
     </w:p>
     <w:p>
@@ -2447,11 +2779,12 @@
           </mc:Choice>
           <mc:Fallback>
             <w:pict>
-              <v:group w14:anchorId="0DE28223" id="17 Grupo" o:spid="_x0000_s1042" style="width:354.3pt;height:286.7pt;mso-position-horizontal-relative:char;mso-position-vertical-relative:line" coordsize="33764,25493" o:gfxdata="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">
-                <v:shape id="Picture 12" o:spid="_x0000_s1043" type="#_x0000_t75" style="position:absolute;width:33756;height:20650;visibility:visible;mso-wrap-style:square" o:gfxdata="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">
+              <v:group w14:anchorId="0DE28223" id="17 Grupo" o:spid="_x0000_s1042" style="width:354.3pt;height:286.7pt;mso-position-horizontal-relative:char;mso-position-vertical-relative:line" coordsize="33764,25493" o:gfxdata="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">
+                <v:shape id="Picture 12" o:spid="_x0000_s1043" type="#_x0000_t75" style="position:absolute;width:33756;height:20650;visibility:visible;mso-wrap-style:square" o:gfxdata="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">
                   <v:imagedata r:id="rId17" o:title=""/>
+                  <v:path arrowok="t"/>
                 </v:shape>
-                <v:shape id="Text Box 13" o:spid="_x0000_s1044" type="#_x0000_t202" style="position:absolute;top:21172;width:33764;height:4321;visibility:visible;mso-wrap-style:square;v-text-anchor:top" o:gfxdata="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" stroked="f">
+                <v:shape id="Text Box 13" o:spid="_x0000_s1044" type="#_x0000_t202" style="position:absolute;top:21172;width:33764;height:4321;visibility:visible;mso-wrap-style:square;v-text-anchor:top" o:gfxdata="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" stroked="f">
                   <v:textbox style="mso-fit-shape-to-text:t" inset="0,0,0,0">
                     <w:txbxContent>
                       <w:p>
@@ -2643,12 +2976,13 @@
           </mc:Choice>
           <mc:Fallback>
             <w:pict>
-              <v:group w14:anchorId="42C47B9E" id="23 Grupo" o:spid="_x0000_s1045" style="width:354.35pt;height:286.6pt;mso-position-horizontal-relative:char;mso-position-vertical-relative:line" coordorigin="" coordsize="43815,21184" o:gfxdata="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">
-                <v:shape id="Picture 14" o:spid="_x0000_s1046" type="#_x0000_t75" style="position:absolute;width:43814;height:16762;visibility:visible;mso-wrap-style:square" o:preferrelative="f" o:gfxdata="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">
+              <v:group w14:anchorId="42C47B9E" id="23 Grupo" o:spid="_x0000_s1045" style="width:354.35pt;height:286.6pt;mso-position-horizontal-relative:char;mso-position-vertical-relative:line" coordorigin="" coordsize="43815,21184" o:gfxdata="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">
+                <v:shape id="Picture 14" o:spid="_x0000_s1046" type="#_x0000_t75" style="position:absolute;width:43814;height:16762;visibility:visible;mso-wrap-style:square" o:preferrelative="f" o:gfxdata="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">
                   <v:imagedata r:id="rId19" o:title=""/>
+                  <v:path arrowok="t"/>
                   <o:lock v:ext="edit" aspectratio="f"/>
                 </v:shape>
-                <v:shape id="Text Box 18" o:spid="_x0000_s1047" type="#_x0000_t202" style="position:absolute;top:17234;width:43783;height:3950;visibility:visible;mso-wrap-style:square;v-text-anchor:top" o:gfxdata="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" stroked="f">
+                <v:shape id="Text Box 18" o:spid="_x0000_s1047" type="#_x0000_t202" style="position:absolute;top:17234;width:43783;height:3950;visibility:visible;mso-wrap-style:square;v-text-anchor:top" o:gfxdata="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" stroked="f">
                   <v:textbox inset="0,0,0,0">
                     <w:txbxContent>
                       <w:p>
@@ -2899,7 +3233,7 @@
       <w:r>
         <w:lastRenderedPageBreak/>
         <w:pict w14:anchorId="04EA0DAD">
-          <v:shape id="_x0000_i1025" type="#_x0000_t75" style="width:353.95pt;height:425.25pt">
+          <v:shape id="_x0000_i1025" type="#_x0000_t75" style="width:354pt;height:425.4pt">
             <v:imagedata r:id="rId21" o:title="imagen 8"/>
             <o:lock v:ext="edit" aspectratio="f"/>
           </v:shape>
@@ -3075,7 +3409,7 @@
           <w:szCs w:val="40"/>
         </w:rPr>
       </w:pPr>
-      <w:bookmarkStart w:id="5" w:name="_Toc35728914"/>
+      <w:bookmarkStart w:id="5" w:name="_Toc40636175"/>
       <w:r>
         <w:rPr>
           <w:sz w:val="40"/>
@@ -3100,35 +3434,14 @@
           <w:sz w:val="24"/>
           <w:szCs w:val="24"/>
         </w:rPr>
-        <w:t xml:space="preserve">En esta parte la carga de trabajo ha estado bastante marcada por el </w:t>
-      </w:r>
-      <w:r>
-        <w:rPr>
-          <w:sz w:val="24"/>
-          <w:szCs w:val="24"/>
-        </w:rPr>
-        <w:t xml:space="preserve">enunciado, puesto que indicaba de forma muy concreta qué teníamos que hacer y el resultado que debíamos obtener, </w:t>
-      </w:r>
-      <w:r>
-        <w:rPr>
-          <w:sz w:val="24"/>
-          <w:szCs w:val="24"/>
-        </w:rPr>
-        <w:t>salvo</w:t>
-      </w:r>
-      <w:r>
-        <w:rPr>
-          <w:sz w:val="24"/>
-          <w:szCs w:val="24"/>
-        </w:rPr>
-        <w:t xml:space="preserve"> en la parte de recuperación y detección de errores, cuya implementación ha sido muy dif</w:t>
-      </w:r>
-      <w:r>
-        <w:rPr>
-          <w:sz w:val="24"/>
-          <w:szCs w:val="24"/>
-        </w:rPr>
-        <w:t>ícil.</w:t>
+        <w:t>Inicialmente comenzamos a abordar el traductor de forma demasiado amplia, agrupando los conceptos y las partes del programa original con un bajo nivel de abstracción, lo cual nos complicó la realización de esta parte en exceso</w:t>
+      </w:r>
+      <w:r>
+        <w:rPr>
+          <w:sz w:val="24"/>
+          <w:szCs w:val="24"/>
+        </w:rPr>
+        <w:t>.</w:t>
       </w:r>
     </w:p>
     <w:p>
@@ -3145,35 +3458,7 @@
           <w:sz w:val="24"/>
           <w:szCs w:val="24"/>
         </w:rPr>
-        <w:t>Para llevar a cabo esta parte</w:t>
-      </w:r>
-      <w:r>
-        <w:rPr>
-          <w:sz w:val="24"/>
-          <w:szCs w:val="24"/>
-        </w:rPr>
-        <w:t>,</w:t>
-      </w:r>
-      <w:r>
-        <w:rPr>
-          <w:sz w:val="24"/>
-          <w:szCs w:val="24"/>
-        </w:rPr>
-        <w:t xml:space="preserve"> ha sido necesario analizar y comprender el capítulo 9 de la guía oficial de ANTLR en profundidad (dicho libro se nos proporcionaba en los recursos de la asignatura). Para esta</w:t>
-      </w:r>
-      <w:r>
-        <w:rPr>
-          <w:sz w:val="24"/>
-          <w:szCs w:val="24"/>
-        </w:rPr>
-        <w:t xml:space="preserve"> parte,</w:t>
-      </w:r>
-      <w:r>
-        <w:rPr>
-          <w:sz w:val="24"/>
-          <w:szCs w:val="24"/>
-        </w:rPr>
-        <w:t xml:space="preserve"> hemos creado 2 clases auxiliares, </w:t>
+        <w:t xml:space="preserve">Este problema lo solventamos cambiando nuestro enfoque a uno más abstracto y modularizado en el que se entiende cada elemento como un objeto que debíamos contener bajo la descripción de una clase (por ejemplo clase </w:t>
       </w:r>
       <w:r>
         <w:rPr>
@@ -3181,14 +3466,14 @@
           <w:sz w:val="24"/>
           <w:szCs w:val="24"/>
         </w:rPr>
-        <w:t>CustomErrorStrategy</w:t>
-      </w:r>
-      <w:r>
-        <w:rPr>
-          <w:sz w:val="24"/>
-          <w:szCs w:val="24"/>
-        </w:rPr>
-        <w:t xml:space="preserve"> y </w:t>
+        <w:t>Constante</w:t>
+      </w:r>
+      <w:r>
+        <w:rPr>
+          <w:sz w:val="24"/>
+          <w:szCs w:val="24"/>
+        </w:rPr>
+        <w:t xml:space="preserve">, </w:t>
       </w:r>
       <w:r>
         <w:rPr>
@@ -3196,14 +3481,29 @@
           <w:sz w:val="24"/>
           <w:szCs w:val="24"/>
         </w:rPr>
-        <w:t>CustomErrorListener</w:t>
-      </w:r>
-      <w:r>
-        <w:rPr>
-          <w:sz w:val="24"/>
-          <w:szCs w:val="24"/>
-        </w:rPr>
-        <w:t>.</w:t>
+        <w:t>Cabecera</w:t>
+      </w:r>
+      <w:r>
+        <w:rPr>
+          <w:sz w:val="24"/>
+          <w:szCs w:val="24"/>
+        </w:rPr>
+        <w:t xml:space="preserve"> o </w:t>
+      </w:r>
+      <w:r>
+        <w:rPr>
+          <w:i/>
+          <w:sz w:val="24"/>
+          <w:szCs w:val="24"/>
+        </w:rPr>
+        <w:t>Variable</w:t>
+      </w:r>
+      <w:r>
+        <w:rPr>
+          <w:sz w:val="24"/>
+          <w:szCs w:val="24"/>
+        </w:rPr>
+        <w:t>), y no tanto como una clase traductora general con métodos que afectaran a todas las producciones de un bloque de la sintaxis original.</w:t>
       </w:r>
     </w:p>
     <w:p>
@@ -3220,22 +3520,14 @@
           <w:sz w:val="24"/>
           <w:szCs w:val="24"/>
         </w:rPr>
-        <w:t xml:space="preserve">En el </w:t>
-      </w:r>
-      <w:r>
-        <w:rPr>
-          <w:i/>
-          <w:sz w:val="24"/>
-          <w:szCs w:val="24"/>
-        </w:rPr>
-        <w:t>Listener</w:t>
-      </w:r>
-      <w:r>
-        <w:rPr>
-          <w:sz w:val="24"/>
-          <w:szCs w:val="24"/>
-        </w:rPr>
-        <w:t xml:space="preserve"> aparece la función de syntaxError que es la encargada de notificar al usuario de forma correcta (especificando línea y columna) el error cuando se ha detectado.</w:t>
+        <w:t>Al comienzo del desarrollo de esta parte también tuvimos dificultades con la forma en que se recogían los atributos sintetizados y heredados, lo cual nos llevó a intentar minimizar su uso en la gramática</w:t>
+      </w:r>
+      <w:r>
+        <w:rPr>
+          <w:sz w:val="24"/>
+          <w:szCs w:val="24"/>
+        </w:rPr>
+        <w:t>, para solucionar esto, ideamos las clases generales que tantos problemas nos trajeron luego, por lo que finalmente tras comprender correctamente el uso de los atributos decidimos cambiar todo lo que teníamos y adaptarlo a una forma de pensar más concreta con un nivel de abstracción más medido.</w:t>
       </w:r>
     </w:p>
     <w:p>
@@ -3252,36 +3544,7 @@
           <w:sz w:val="24"/>
           <w:szCs w:val="24"/>
         </w:rPr>
-        <w:t xml:space="preserve">Nos </w:t>
-      </w:r>
-      <w:r>
-        <w:rPr>
-          <w:sz w:val="24"/>
-          <w:szCs w:val="24"/>
-        </w:rPr>
-        <w:t>encontramos con la necesidad de idear una nueva estrategia frente a los errores para modificar el comportamiento que tiene por defecto ANTLR (</w:t>
-      </w:r>
-      <w:r>
-        <w:rPr>
-          <w:i/>
-          <w:sz w:val="24"/>
-          <w:szCs w:val="24"/>
-        </w:rPr>
-        <w:t>ErrorStrategy</w:t>
-      </w:r>
-      <w:r>
-        <w:rPr>
-          <w:sz w:val="24"/>
-          <w:szCs w:val="24"/>
-        </w:rPr>
-        <w:t xml:space="preserve">), en este caso ANTLR ya trae la recuperación de errores implementada pero para mostrarlo de forma adecuada al usuario y adaptarlo a la práctica hemos realizado </w:t>
-      </w:r>
-      <w:r>
-        <w:rPr>
-          <w:sz w:val="24"/>
-          <w:szCs w:val="24"/>
-        </w:rPr>
-        <w:t>algunos cambios significativos.</w:t>
+        <w:t>Por último, cabría destacar la problemática que tuvimos con las tabulaciones. Éstas fueron solventadas con una función auxiliar que nos ayudaba a almacenar las sentencias con sus tabulaciones pertinentes a la hora de ir reconociéndolas durante la traducción.</w:t>
       </w:r>
     </w:p>
     <w:p>
@@ -3293,190 +3556,9 @@
           <w:szCs w:val="24"/>
         </w:rPr>
       </w:pPr>
-      <w:r>
-        <w:rPr>
-          <w:sz w:val="24"/>
-          <w:szCs w:val="24"/>
-        </w:rPr>
-        <w:t xml:space="preserve">En el capítulo 9 del libro aparece explicada la forma en la que se debe modificar la recuperación de errores, redefiniendo las operaciones de </w:t>
-      </w:r>
-      <w:r>
-        <w:rPr>
-          <w:i/>
-          <w:sz w:val="24"/>
-          <w:szCs w:val="24"/>
-        </w:rPr>
-        <w:t>recoverInLine</w:t>
-      </w:r>
-      <w:r>
-        <w:rPr>
-          <w:sz w:val="24"/>
-          <w:szCs w:val="24"/>
-        </w:rPr>
-        <w:t xml:space="preserve">, </w:t>
-      </w:r>
-      <w:r>
-        <w:rPr>
-          <w:i/>
-          <w:sz w:val="24"/>
-          <w:szCs w:val="24"/>
-        </w:rPr>
-        <w:t>sync</w:t>
-      </w:r>
-      <w:r>
-        <w:rPr>
-          <w:sz w:val="24"/>
-          <w:szCs w:val="24"/>
-        </w:rPr>
-        <w:t xml:space="preserve"> y </w:t>
-      </w:r>
-      <w:r>
-        <w:rPr>
-          <w:i/>
-          <w:sz w:val="24"/>
-          <w:szCs w:val="24"/>
-        </w:rPr>
-        <w:t>recover</w:t>
-      </w:r>
-      <w:r>
-        <w:rPr>
-          <w:sz w:val="24"/>
-          <w:szCs w:val="24"/>
-        </w:rPr>
-        <w:t xml:space="preserve">. Al </w:t>
-      </w:r>
-      <w:r>
-        <w:rPr>
-          <w:sz w:val="24"/>
-          <w:szCs w:val="24"/>
-        </w:rPr>
-        <w:t>redefinir</w:t>
-      </w:r>
-      <w:r>
-        <w:rPr>
-          <w:sz w:val="24"/>
-          <w:szCs w:val="24"/>
-        </w:rPr>
-        <w:t xml:space="preserve"> estas funciones hemos conseguido que se notifiquen errores en distintas </w:t>
-      </w:r>
-      <w:r>
-        <w:rPr>
-          <w:sz w:val="24"/>
-          <w:szCs w:val="24"/>
-        </w:rPr>
-        <w:t>subrutinas de la entrada</w:t>
-      </w:r>
-      <w:r>
-        <w:rPr>
-          <w:sz w:val="24"/>
-          <w:szCs w:val="24"/>
-        </w:rPr>
-        <w:t xml:space="preserve"> con bastante robustez, y en la misma </w:t>
-      </w:r>
-      <w:r>
-        <w:rPr>
-          <w:sz w:val="24"/>
-          <w:szCs w:val="24"/>
-        </w:rPr>
-        <w:t>subrutina</w:t>
-      </w:r>
-      <w:r>
-        <w:rPr>
-          <w:sz w:val="24"/>
-          <w:szCs w:val="24"/>
-        </w:rPr>
-        <w:t xml:space="preserve"> en </w:t>
-      </w:r>
-      <w:r>
-        <w:rPr>
-          <w:sz w:val="24"/>
-          <w:szCs w:val="24"/>
-        </w:rPr>
-        <w:t>algunos casos concretos (</w:t>
-      </w:r>
-      <w:hyperlink w:anchor="Ilustración8" w:history="1">
-        <w:r>
-          <w:rPr>
-            <w:rStyle w:val="Hipervnculo"/>
-            <w:sz w:val="24"/>
-            <w:szCs w:val="24"/>
-          </w:rPr>
-          <w:t>Ilustración 8</w:t>
-        </w:r>
-      </w:hyperlink>
-      <w:r>
-        <w:rPr>
-          <w:sz w:val="24"/>
-          <w:szCs w:val="24"/>
-        </w:rPr>
-        <w:t>)</w:t>
-      </w:r>
-      <w:r>
-        <w:rPr>
-          <w:sz w:val="24"/>
-          <w:szCs w:val="24"/>
-        </w:rPr>
-        <w:t>.</w:t>
-      </w:r>
     </w:p>
     <w:p>
       <w:pPr>
-        <w:spacing w:line="240" w:lineRule="auto"/>
-        <w:jc w:val="both"/>
-        <w:rPr>
-          <w:sz w:val="24"/>
-          <w:szCs w:val="24"/>
-        </w:rPr>
-      </w:pPr>
-      <w:r>
-        <w:rPr>
-          <w:sz w:val="24"/>
-          <w:szCs w:val="24"/>
-        </w:rPr>
-        <w:t>A demás, hemos redefinido todas las funciones que traía la estrategia por defecto de ANTLR (</w:t>
-      </w:r>
-      <w:r>
-        <w:rPr>
-          <w:i/>
-          <w:sz w:val="24"/>
-          <w:szCs w:val="24"/>
-        </w:rPr>
-        <w:t>DefaultErrorStrategy</w:t>
-      </w:r>
-      <w:r>
-        <w:rPr>
-          <w:sz w:val="24"/>
-          <w:szCs w:val="24"/>
-        </w:rPr>
-        <w:t>) las cuales notificaban algún mensaje al usuario para conseguir así que se notificaran en castellano.</w:t>
-      </w:r>
-    </w:p>
-    <w:p>
-      <w:pPr>
-        <w:spacing w:line="240" w:lineRule="auto"/>
-        <w:jc w:val="both"/>
-        <w:rPr>
-          <w:sz w:val="24"/>
-          <w:szCs w:val="24"/>
-        </w:rPr>
-      </w:pPr>
-      <w:r>
-        <w:rPr>
-          <w:sz w:val="24"/>
-          <w:szCs w:val="24"/>
-        </w:rPr>
-        <w:t>Por último hemos añadido estas 2 funcionalidades al analizador sintáctico en el método main de la aplicación, cambiando la estrategia y el listener por defecto con los que trabaja el analizador sintáctico de ANTLR</w:t>
-      </w:r>
-      <w:r>
-        <w:rPr>
-          <w:sz w:val="24"/>
-          <w:szCs w:val="24"/>
-        </w:rPr>
-        <w:t xml:space="preserve"> por los personalizados.</w:t>
-      </w:r>
-    </w:p>
-    <w:p>
-      <w:pPr>
         <w:pStyle w:val="Ttulo1"/>
         <w:jc w:val="both"/>
         <w:rPr>
@@ -3484,7 +3566,7 @@
           <w:szCs w:val="40"/>
         </w:rPr>
       </w:pPr>
-      <w:bookmarkStart w:id="6" w:name="_Toc35728915"/>
+      <w:bookmarkStart w:id="6" w:name="_Toc40636176"/>
       <w:r>
         <w:rPr>
           <w:sz w:val="40"/>
@@ -3508,62 +3590,243 @@
           <w:sz w:val="24"/>
           <w:szCs w:val="24"/>
         </w:rPr>
-        <w:t>En conclusión, todos estamos de acuerdo en que esta primera parte ha sido bastante interesante y útil,</w:t>
-      </w:r>
-      <w:r>
-        <w:rPr>
-          <w:sz w:val="24"/>
-          <w:szCs w:val="24"/>
-        </w:rPr>
-        <w:t xml:space="preserve"> con la que hemos aprendido muchos </w:t>
-      </w:r>
-      <w:r>
-        <w:rPr>
-          <w:sz w:val="24"/>
-          <w:szCs w:val="24"/>
-        </w:rPr>
-        <w:t xml:space="preserve">conceptos nuevos sobre el funcionamiento de los compiladores que usamos a diario y de los </w:t>
-      </w:r>
-      <w:r>
-        <w:rPr>
-          <w:sz w:val="24"/>
-          <w:szCs w:val="24"/>
-        </w:rPr>
-        <w:t>procesadores de lenguajes en general.</w:t>
+        <w:t>En conclusión,</w:t>
+      </w:r>
+      <w:r>
+        <w:rPr>
+          <w:sz w:val="24"/>
+          <w:szCs w:val="24"/>
+        </w:rPr>
+        <w:t xml:space="preserve"> esta fase nos ha resultado bastante más enriquecedora que la anterior, pese a que con la anterior también aprendimos mucho.</w:t>
       </w:r>
     </w:p>
     <w:p>
       <w:pPr>
         <w:spacing w:line="240" w:lineRule="auto"/>
         <w:jc w:val="both"/>
-      </w:pPr>
-      <w:r>
-        <w:rPr>
-          <w:sz w:val="24"/>
-          <w:szCs w:val="24"/>
-        </w:rPr>
-        <w:t xml:space="preserve">Esperamos haber conseguido una arquitectura del analizador léxico y sintáctico lo suficientemente robusta como para facilitarnos la implementación de la fase de síntesis (traductor dirigido por la sintaxis) que corresponde con la próxima parte del desarrollo de este </w:t>
-      </w:r>
-      <w:r>
-        <w:rPr>
-          <w:sz w:val="24"/>
-          <w:szCs w:val="24"/>
-        </w:rPr>
-        <w:t>procesador de lenguajes</w:t>
-      </w:r>
-      <w:r>
-        <w:rPr>
-          <w:sz w:val="24"/>
-          <w:szCs w:val="24"/>
-        </w:rPr>
-        <w:t>.</w:t>
+        <w:rPr>
+          <w:sz w:val="24"/>
+          <w:szCs w:val="24"/>
+        </w:rPr>
+      </w:pPr>
+      <w:r>
+        <w:rPr>
+          <w:sz w:val="24"/>
+          <w:szCs w:val="24"/>
+        </w:rPr>
+        <w:t>En nuestro caso, nos ha ayudado a comprender mejor cómo funcionan por dentro los traductores y herramientas de traducción que usamos a diario al programar.</w:t>
       </w:r>
     </w:p>
     <w:p>
       <w:pPr>
         <w:spacing w:line="240" w:lineRule="auto"/>
         <w:jc w:val="both"/>
-      </w:pPr>
+        <w:rPr>
+          <w:sz w:val="24"/>
+          <w:szCs w:val="24"/>
+        </w:rPr>
+      </w:pPr>
+      <w:r>
+        <w:rPr>
+          <w:sz w:val="24"/>
+          <w:szCs w:val="24"/>
+        </w:rPr>
+        <w:t xml:space="preserve">También nos ha sorprendido ver cómo partiendo de cualquier lenguaje se puede llegar a otro </w:t>
+      </w:r>
+      <w:r>
+        <w:rPr>
+          <w:sz w:val="24"/>
+          <w:szCs w:val="24"/>
+        </w:rPr>
+        <w:t xml:space="preserve">bien formado, </w:t>
+      </w:r>
+      <w:r>
+        <w:rPr>
+          <w:sz w:val="24"/>
+          <w:szCs w:val="24"/>
+        </w:rPr>
+        <w:t>con</w:t>
+      </w:r>
+      <w:r>
+        <w:rPr>
+          <w:sz w:val="24"/>
+          <w:szCs w:val="24"/>
+        </w:rPr>
+        <w:t xml:space="preserve"> un estudio minucioso del léxico y</w:t>
+      </w:r>
+      <w:r>
+        <w:rPr>
+          <w:sz w:val="24"/>
+          <w:szCs w:val="24"/>
+        </w:rPr>
+        <w:t xml:space="preserve"> el</w:t>
+      </w:r>
+      <w:r>
+        <w:rPr>
+          <w:sz w:val="24"/>
+          <w:szCs w:val="24"/>
+        </w:rPr>
+        <w:t xml:space="preserve"> sintáctico</w:t>
+      </w:r>
+      <w:r>
+        <w:rPr>
+          <w:sz w:val="24"/>
+          <w:szCs w:val="24"/>
+        </w:rPr>
+        <w:t xml:space="preserve">, mediante </w:t>
+      </w:r>
+      <w:r>
+        <w:rPr>
+          <w:sz w:val="24"/>
+          <w:szCs w:val="24"/>
+        </w:rPr>
+        <w:t xml:space="preserve">un conjunto de clases y </w:t>
+      </w:r>
+      <w:r>
+        <w:rPr>
+          <w:sz w:val="24"/>
+          <w:szCs w:val="24"/>
+        </w:rPr>
+        <w:t>la utilización</w:t>
+      </w:r>
+      <w:r>
+        <w:rPr>
+          <w:sz w:val="24"/>
+          <w:szCs w:val="24"/>
+        </w:rPr>
+        <w:t xml:space="preserve"> de atributos heredados y sintetizados.</w:t>
+      </w:r>
+    </w:p>
+    <w:p>
+      <w:pPr>
+        <w:spacing w:line="240" w:lineRule="auto"/>
+        <w:jc w:val="both"/>
+        <w:rPr>
+          <w:sz w:val="24"/>
+          <w:szCs w:val="24"/>
+        </w:rPr>
+      </w:pPr>
+      <w:r>
+        <w:rPr>
+          <w:sz w:val="24"/>
+          <w:szCs w:val="24"/>
+        </w:rPr>
+        <w:t xml:space="preserve">Finalmente consideramos que nuestro diseño del analizador </w:t>
+      </w:r>
+      <w:r>
+        <w:rPr>
+          <w:sz w:val="24"/>
+          <w:szCs w:val="24"/>
+        </w:rPr>
+        <w:t>léxico</w:t>
+      </w:r>
+      <w:r>
+        <w:rPr>
+          <w:sz w:val="24"/>
+          <w:szCs w:val="24"/>
+        </w:rPr>
+        <w:t xml:space="preserve"> y </w:t>
+      </w:r>
+      <w:r>
+        <w:rPr>
+          <w:sz w:val="24"/>
+          <w:szCs w:val="24"/>
+        </w:rPr>
+        <w:t xml:space="preserve">sintáctico </w:t>
+      </w:r>
+      <w:r>
+        <w:rPr>
+          <w:sz w:val="24"/>
+          <w:szCs w:val="24"/>
+        </w:rPr>
+        <w:t xml:space="preserve">de la fase anterior, ha </w:t>
+      </w:r>
+      <w:r>
+        <w:rPr>
+          <w:sz w:val="24"/>
+          <w:szCs w:val="24"/>
+        </w:rPr>
+        <w:t>aportado mucha flexibilidad</w:t>
+      </w:r>
+      <w:r>
+        <w:rPr>
+          <w:sz w:val="24"/>
+          <w:szCs w:val="24"/>
+        </w:rPr>
+        <w:t xml:space="preserve"> </w:t>
+      </w:r>
+      <w:r>
+        <w:rPr>
+          <w:sz w:val="24"/>
+          <w:szCs w:val="24"/>
+        </w:rPr>
+        <w:t xml:space="preserve">a </w:t>
+      </w:r>
+      <w:r>
+        <w:rPr>
+          <w:sz w:val="24"/>
+          <w:szCs w:val="24"/>
+        </w:rPr>
+        <w:t>nue</w:t>
+      </w:r>
+      <w:r>
+        <w:rPr>
+          <w:sz w:val="24"/>
+          <w:szCs w:val="24"/>
+        </w:rPr>
+        <w:t>stra forma de enfocar esta parte</w:t>
+      </w:r>
+      <w:r>
+        <w:rPr>
+          <w:sz w:val="24"/>
+          <w:szCs w:val="24"/>
+        </w:rPr>
+        <w:t>,</w:t>
+      </w:r>
+      <w:r>
+        <w:rPr>
+          <w:sz w:val="24"/>
+          <w:szCs w:val="24"/>
+        </w:rPr>
+        <w:t xml:space="preserve"> ya que hemos podido probar varios </w:t>
+      </w:r>
+      <w:r>
+        <w:rPr>
+          <w:sz w:val="24"/>
+          <w:szCs w:val="24"/>
+        </w:rPr>
+        <w:t>enfoques</w:t>
+      </w:r>
+      <w:bookmarkStart w:id="7" w:name="_GoBack"/>
+      <w:bookmarkEnd w:id="7"/>
+      <w:r>
+        <w:rPr>
+          <w:sz w:val="24"/>
+          <w:szCs w:val="24"/>
+        </w:rPr>
+        <w:t xml:space="preserve"> diferentes y formas de aplicarlos,</w:t>
+      </w:r>
+      <w:r>
+        <w:rPr>
+          <w:sz w:val="24"/>
+          <w:szCs w:val="24"/>
+        </w:rPr>
+        <w:t xml:space="preserve"> sin tener que rehacer una gran cantidad de nuestro diseño, lo cual hemos agradecido mucho</w:t>
+      </w:r>
+      <w:r>
+        <w:rPr>
+          <w:sz w:val="24"/>
+          <w:szCs w:val="24"/>
+        </w:rPr>
+        <w:t xml:space="preserve"> porque nos ha da</w:t>
+      </w:r>
+      <w:r>
+        <w:rPr>
+          <w:sz w:val="24"/>
+          <w:szCs w:val="24"/>
+        </w:rPr>
+        <w:t>do la posibilidad de equivocarnos y rectificar aprendiendo en el proceso.</w:t>
+      </w:r>
     </w:p>
     <w:sectPr>
       <w:footerReference w:type="default" r:id="rId22"/>
@@ -3579,7 +3842,7 @@
 </file>
 
 <file path=word/endnotes.xml><?xml version="1.0" encoding="utf-8"?>
-<w:endnotes xmlns:wpc="http://schemas.microsoft.com/office/word/2010/wordprocessingCanvas" xmlns:cx="http://schemas.microsoft.com/office/drawing/2014/chartex" xmlns:cx1="http://schemas.microsoft.com/office/drawing/2015/9/8/chartex" xmlns:cx2="http://schemas.microsoft.com/office/drawing/2015/10/21/chartex" xmlns:cx3="http://schemas.microsoft.com/office/drawing/2016/5/9/chartex" xmlns:cx4="http://schemas.microsoft.com/office/drawing/2016/5/10/chartex" xmlns:cx5="http://schemas.microsoft.com/office/drawing/2016/5/11/chartex" xmlns:cx6="http://schemas.microsoft.com/office/drawing/2016/5/12/chartex" xmlns:cx7="http://schemas.microsoft.com/office/drawing/2016/5/13/chartex" xmlns:cx8="http://schemas.microsoft.com/office/drawing/2016/5/14/chartex" xmlns:mc="http://schemas.openxmlformats.org/markup-compatibility/2006" xmlns:aink="http://schemas.microsoft.com/office/drawing/2016/ink" xmlns:am3d="http://schemas.microsoft.com/office/drawing/2017/model3d" xmlns:o="urn:schemas-microsoft-com:office:office" xmlns:r="http://schemas.openxmlformats.org/officeDocument/2006/relationships" xmlns:m="http://schemas.openxmlformats.org/officeDocument/2006/math" xmlns:v="urn:schemas-microsoft-com:vml" xmlns:wp14="http://schemas.microsoft.com/office/word/2010/wordprocessingDrawing" xmlns:wp="http://schemas.openxmlformats.org/drawingml/2006/wordprocessingDrawing" xmlns:w10="urn:schemas-microsoft-com:office:word" xmlns:w="http://schemas.openxmlformats.org/wordprocessingml/2006/main" xmlns:w14="http://schemas.microsoft.com/office/word/2010/wordml" xmlns:w15="http://schemas.microsoft.com/office/word/2012/wordml" xmlns:w16cex="http://schemas.microsoft.com/office/word/2018/wordml/cex" xmlns:w16cid="http://schemas.microsoft.com/office/word/2016/wordml/cid" xmlns:w16="http://schemas.microsoft.com/office/word/2018/wordml" xmlns:w16se="http://schemas.microsoft.com/office/word/2015/wordml/symex" xmlns:wpg="http://schemas.microsoft.com/office/word/2010/wordprocessingGroup" xmlns:wpi="http://schemas.microsoft.com/office/word/2010/wordprocessingInk" xmlns:wne="http://schemas.microsoft.com/office/word/2006/wordml" xmlns:wps="http://schemas.microsoft.com/office/word/2010/wordprocessingShape" mc:Ignorable="w14 w15 w16se w16cid w16 w16cex wp14">
+<w:endnotes xmlns:wpc="http://schemas.microsoft.com/office/word/2010/wordprocessingCanvas" xmlns:mc="http://schemas.openxmlformats.org/markup-compatibility/2006" xmlns:o="urn:schemas-microsoft-com:office:office" xmlns:r="http://schemas.openxmlformats.org/officeDocument/2006/relationships" xmlns:m="http://schemas.openxmlformats.org/officeDocument/2006/math" xmlns:v="urn:schemas-microsoft-com:vml" xmlns:wp14="http://schemas.microsoft.com/office/word/2010/wordprocessingDrawing" xmlns:wp="http://schemas.openxmlformats.org/drawingml/2006/wordprocessingDrawing" xmlns:w10="urn:schemas-microsoft-com:office:word" xmlns:w="http://schemas.openxmlformats.org/wordprocessingml/2006/main" xmlns:w14="http://schemas.microsoft.com/office/word/2010/wordml" xmlns:w15="http://schemas.microsoft.com/office/word/2012/wordml" xmlns:wpg="http://schemas.microsoft.com/office/word/2010/wordprocessingGroup" xmlns:wpi="http://schemas.microsoft.com/office/word/2010/wordprocessingInk" xmlns:wne="http://schemas.microsoft.com/office/word/2006/wordml" xmlns:wps="http://schemas.microsoft.com/office/word/2010/wordprocessingShape" mc:Ignorable="w14 w15 wp14">
   <w:endnote w:type="separator" w:id="-1">
     <w:p>
       <w:pPr>
@@ -3604,7 +3867,7 @@
 </file>
 
 <file path=word/footer1.xml><?xml version="1.0" encoding="utf-8"?>
-<w:ftr xmlns:wpc="http://schemas.microsoft.com/office/word/2010/wordprocessingCanvas" xmlns:cx="http://schemas.microsoft.com/office/drawing/2014/chartex" xmlns:cx1="http://schemas.microsoft.com/office/drawing/2015/9/8/chartex" xmlns:cx2="http://schemas.microsoft.com/office/drawing/2015/10/21/chartex" xmlns:cx3="http://schemas.microsoft.com/office/drawing/2016/5/9/chartex" xmlns:cx4="http://schemas.microsoft.com/office/drawing/2016/5/10/chartex" xmlns:cx5="http://schemas.microsoft.com/office/drawing/2016/5/11/chartex" xmlns:cx6="http://schemas.microsoft.com/office/drawing/2016/5/12/chartex" xmlns:cx7="http://schemas.microsoft.com/office/drawing/2016/5/13/chartex" xmlns:cx8="http://schemas.microsoft.com/office/drawing/2016/5/14/chartex" xmlns:mc="http://schemas.openxmlformats.org/markup-compatibility/2006" xmlns:aink="http://schemas.microsoft.com/office/drawing/2016/ink" xmlns:am3d="http://schemas.microsoft.com/office/drawing/2017/model3d" xmlns:o="urn:schemas-microsoft-com:office:office" xmlns:r="http://schemas.openxmlformats.org/officeDocument/2006/relationships" xmlns:m="http://schemas.openxmlformats.org/officeDocument/2006/math" xmlns:v="urn:schemas-microsoft-com:vml" xmlns:wp14="http://schemas.microsoft.com/office/word/2010/wordprocessingDrawing" xmlns:wp="http://schemas.openxmlformats.org/drawingml/2006/wordprocessingDrawing" xmlns:w10="urn:schemas-microsoft-com:office:word" xmlns:w="http://schemas.openxmlformats.org/wordprocessingml/2006/main" xmlns:w14="http://schemas.microsoft.com/office/word/2010/wordml" xmlns:w15="http://schemas.microsoft.com/office/word/2012/wordml" xmlns:w16cex="http://schemas.microsoft.com/office/word/2018/wordml/cex" xmlns:w16cid="http://schemas.microsoft.com/office/word/2016/wordml/cid" xmlns:w16="http://schemas.microsoft.com/office/word/2018/wordml" xmlns:w16se="http://schemas.microsoft.com/office/word/2015/wordml/symex" xmlns:wpg="http://schemas.microsoft.com/office/word/2010/wordprocessingGroup" xmlns:wpi="http://schemas.microsoft.com/office/word/2010/wordprocessingInk" xmlns:wne="http://schemas.microsoft.com/office/word/2006/wordml" xmlns:wps="http://schemas.microsoft.com/office/word/2010/wordprocessingShape" mc:Ignorable="w14 w15 w16se w16cid w16 w16cex wp14">
+<w:ftr xmlns:wpc="http://schemas.microsoft.com/office/word/2010/wordprocessingCanvas" xmlns:mc="http://schemas.openxmlformats.org/markup-compatibility/2006" xmlns:o="urn:schemas-microsoft-com:office:office" xmlns:r="http://schemas.openxmlformats.org/officeDocument/2006/relationships" xmlns:m="http://schemas.openxmlformats.org/officeDocument/2006/math" xmlns:v="urn:schemas-microsoft-com:vml" xmlns:wp14="http://schemas.microsoft.com/office/word/2010/wordprocessingDrawing" xmlns:wp="http://schemas.openxmlformats.org/drawingml/2006/wordprocessingDrawing" xmlns:w10="urn:schemas-microsoft-com:office:word" xmlns:w="http://schemas.openxmlformats.org/wordprocessingml/2006/main" xmlns:w14="http://schemas.microsoft.com/office/word/2010/wordml" xmlns:w15="http://schemas.microsoft.com/office/word/2012/wordml" xmlns:wpg="http://schemas.microsoft.com/office/word/2010/wordprocessingGroup" xmlns:wpi="http://schemas.microsoft.com/office/word/2010/wordprocessingInk" xmlns:wne="http://schemas.microsoft.com/office/word/2006/wordml" xmlns:wps="http://schemas.microsoft.com/office/word/2010/wordprocessingShape" mc:Ignorable="w14 w15 wp14">
   <w:sdt>
     <w:sdtPr>
       <w:id w:val="51897861"/>
@@ -3622,6 +3885,7 @@
         <w:r>
           <w:rPr>
             <w:noProof/>
+            <w:lang w:eastAsia="es-ES"/>
           </w:rPr>
           <mc:AlternateContent>
             <mc:Choice Requires="wps">
@@ -3698,7 +3962,7 @@
                                   <w:noProof/>
                                   <w:color w:val="4472C4" w:themeColor="accent1"/>
                                 </w:rPr>
-                                <w:t>1</w:t>
+                                <w:t>8</w:t>
                               </w:r>
                               <w:r>
                                 <w:rPr>
@@ -3726,7 +3990,7 @@
             </mc:Choice>
             <mc:Fallback>
               <w:pict>
-                <v:oval w14:anchorId="205406EA" id="Óvalo 6" o:spid="_x0000_s1050" style="position:absolute;margin-left:0;margin-top:0;width:44.25pt;height:44.25pt;rotation:180;flip:x;z-index:251659264;visibility:visible;mso-wrap-style:square;mso-width-percent:0;mso-height-percent:0;mso-wrap-distance-left:9pt;mso-wrap-distance-top:0;mso-wrap-distance-right:9pt;mso-wrap-distance-bottom:0;mso-position-horizontal:center;mso-position-horizontal-relative:right-margin-area;mso-position-vertical:center;mso-position-vertical-relative:bottom-margin-area;mso-width-percent:0;mso-height-percent:0;mso-width-relative:page;mso-height-relative:bottom-margin-area;v-text-anchor:middle" o:gfxdata="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" filled="f" fillcolor="#c0504d" strokecolor="#adc1d9" strokeweight="1pt">
+                <v:oval w14:anchorId="205406EA" id="Óvalo 6" o:spid="_x0000_s1050" style="position:absolute;margin-left:0;margin-top:0;width:44.25pt;height:44.25pt;rotation:180;flip:x;z-index:251659264;visibility:visible;mso-wrap-style:square;mso-width-percent:0;mso-height-percent:0;mso-wrap-distance-left:9pt;mso-wrap-distance-top:0;mso-wrap-distance-right:9pt;mso-wrap-distance-bottom:0;mso-position-horizontal:center;mso-position-horizontal-relative:right-margin-area;mso-position-vertical:center;mso-position-vertical-relative:bottom-margin-area;mso-width-percent:0;mso-height-percent:0;mso-width-relative:page;mso-height-relative:bottom-margin-area;v-text-anchor:middle" o:gfxdata="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" filled="f" fillcolor="#c0504d" strokecolor="#adc1d9" strokeweight="1pt">
                   <v:textbox inset="0,0,0,0">
                     <w:txbxContent>
                       <w:p>
@@ -3751,7 +4015,7 @@
                             <w:noProof/>
                             <w:color w:val="4472C4" w:themeColor="accent1"/>
                           </w:rPr>
-                          <w:t>1</w:t>
+                          <w:t>8</w:t>
                         </w:r>
                         <w:r>
                           <w:rPr>
@@ -3775,7 +4039,7 @@
 </file>
 
 <file path=word/footnotes.xml><?xml version="1.0" encoding="utf-8"?>
-<w:footnotes xmlns:wpc="http://schemas.microsoft.com/office/word/2010/wordprocessingCanvas" xmlns:cx="http://schemas.microsoft.com/office/drawing/2014/chartex" xmlns:cx1="http://schemas.microsoft.com/office/drawing/2015/9/8/chartex" xmlns:cx2="http://schemas.microsoft.com/office/drawing/2015/10/21/chartex" xmlns:cx3="http://schemas.microsoft.com/office/drawing/2016/5/9/chartex" xmlns:cx4="http://schemas.microsoft.com/office/drawing/2016/5/10/chartex" xmlns:cx5="http://schemas.microsoft.com/office/drawing/2016/5/11/chartex" xmlns:cx6="http://schemas.microsoft.com/office/drawing/2016/5/12/chartex" xmlns:cx7="http://schemas.microsoft.com/office/drawing/2016/5/13/chartex" xmlns:cx8="http://schemas.microsoft.com/office/drawing/2016/5/14/chartex" xmlns:mc="http://schemas.openxmlformats.org/markup-compatibility/2006" xmlns:aink="http://schemas.microsoft.com/office/drawing/2016/ink" xmlns:am3d="http://schemas.microsoft.com/office/drawing/2017/model3d" xmlns:o="urn:schemas-microsoft-com:office:office" xmlns:r="http://schemas.openxmlformats.org/officeDocument/2006/relationships" xmlns:m="http://schemas.openxmlformats.org/officeDocument/2006/math" xmlns:v="urn:schemas-microsoft-com:vml" xmlns:wp14="http://schemas.microsoft.com/office/word/2010/wordprocessingDrawing" xmlns:wp="http://schemas.openxmlformats.org/drawingml/2006/wordprocessingDrawing" xmlns:w10="urn:schemas-microsoft-com:office:word" xmlns:w="http://schemas.openxmlformats.org/wordprocessingml/2006/main" xmlns:w14="http://schemas.microsoft.com/office/word/2010/wordml" xmlns:w15="http://schemas.microsoft.com/office/word/2012/wordml" xmlns:w16cex="http://schemas.microsoft.com/office/word/2018/wordml/cex" xmlns:w16cid="http://schemas.microsoft.com/office/word/2016/wordml/cid" xmlns:w16="http://schemas.microsoft.com/office/word/2018/wordml" xmlns:w16se="http://schemas.microsoft.com/office/word/2015/wordml/symex" xmlns:wpg="http://schemas.microsoft.com/office/word/2010/wordprocessingGroup" xmlns:wpi="http://schemas.microsoft.com/office/word/2010/wordprocessingInk" xmlns:wne="http://schemas.microsoft.com/office/word/2006/wordml" xmlns:wps="http://schemas.microsoft.com/office/word/2010/wordprocessingShape" mc:Ignorable="w14 w15 w16se w16cid w16 w16cex wp14">
+<w:footnotes xmlns:wpc="http://schemas.microsoft.com/office/word/2010/wordprocessingCanvas" xmlns:mc="http://schemas.openxmlformats.org/markup-compatibility/2006" xmlns:o="urn:schemas-microsoft-com:office:office" xmlns:r="http://schemas.openxmlformats.org/officeDocument/2006/relationships" xmlns:m="http://schemas.openxmlformats.org/officeDocument/2006/math" xmlns:v="urn:schemas-microsoft-com:vml" xmlns:wp14="http://schemas.microsoft.com/office/word/2010/wordprocessingDrawing" xmlns:wp="http://schemas.openxmlformats.org/drawingml/2006/wordprocessingDrawing" xmlns:w10="urn:schemas-microsoft-com:office:word" xmlns:w="http://schemas.openxmlformats.org/wordprocessingml/2006/main" xmlns:w14="http://schemas.microsoft.com/office/word/2010/wordml" xmlns:w15="http://schemas.microsoft.com/office/word/2012/wordml" xmlns:wpg="http://schemas.microsoft.com/office/word/2010/wordprocessingGroup" xmlns:wpi="http://schemas.microsoft.com/office/word/2010/wordprocessingInk" xmlns:wne="http://schemas.microsoft.com/office/word/2006/wordml" xmlns:wps="http://schemas.microsoft.com/office/word/2010/wordprocessingShape" mc:Ignorable="w14 w15 wp14">
   <w:footnote w:type="separator" w:id="-1">
     <w:p>
       <w:pPr>
@@ -3820,8 +4084,9 @@
         <w:r>
           <w:rPr>
             <w:rStyle w:val="Hipervnculo"/>
+            <w:lang w:val="en-US"/>
           </w:rPr>
-          <w:t>https://www.oracle.com/technetwork/java/codeconvtoc-136057.html</w:t>
+          <w:t>https://en.wikibooks.org/wiki/Java_Programming/Coding_conventions</w:t>
         </w:r>
       </w:hyperlink>
     </w:p>
@@ -3830,7 +4095,7 @@
 </file>
 
 <file path=word/numbering.xml><?xml version="1.0" encoding="utf-8"?>
-<w:numbering xmlns:wpc="http://schemas.microsoft.com/office/word/2010/wordprocessingCanvas" xmlns:cx="http://schemas.microsoft.com/office/drawing/2014/chartex" xmlns:cx1="http://schemas.microsoft.com/office/drawing/2015/9/8/chartex" xmlns:cx2="http://schemas.microsoft.com/office/drawing/2015/10/21/chartex" xmlns:cx3="http://schemas.microsoft.com/office/drawing/2016/5/9/chartex" xmlns:cx4="http://schemas.microsoft.com/office/drawing/2016/5/10/chartex" xmlns:cx5="http://schemas.microsoft.com/office/drawing/2016/5/11/chartex" xmlns:cx6="http://schemas.microsoft.com/office/drawing/2016/5/12/chartex" xmlns:cx7="http://schemas.microsoft.com/office/drawing/2016/5/13/chartex" xmlns:cx8="http://schemas.microsoft.com/office/drawing/2016/5/14/chartex" xmlns:mc="http://schemas.openxmlformats.org/markup-compatibility/2006" xmlns:aink="http://schemas.microsoft.com/office/drawing/2016/ink" xmlns:am3d="http://schemas.microsoft.com/office/drawing/2017/model3d" xmlns:o="urn:schemas-microsoft-com:office:office" xmlns:r="http://schemas.openxmlformats.org/officeDocument/2006/relationships" xmlns:m="http://schemas.openxmlformats.org/officeDocument/2006/math" xmlns:v="urn:schemas-microsoft-com:vml" xmlns:wp14="http://schemas.microsoft.com/office/word/2010/wordprocessingDrawing" xmlns:wp="http://schemas.openxmlformats.org/drawingml/2006/wordprocessingDrawing" xmlns:w10="urn:schemas-microsoft-com:office:word" xmlns:w="http://schemas.openxmlformats.org/wordprocessingml/2006/main" xmlns:w14="http://schemas.microsoft.com/office/word/2010/wordml" xmlns:w15="http://schemas.microsoft.com/office/word/2012/wordml" xmlns:w16cex="http://schemas.microsoft.com/office/word/2018/wordml/cex" xmlns:w16cid="http://schemas.microsoft.com/office/word/2016/wordml/cid" xmlns:w16="http://schemas.microsoft.com/office/word/2018/wordml" xmlns:w16se="http://schemas.microsoft.com/office/word/2015/wordml/symex" xmlns:wpg="http://schemas.microsoft.com/office/word/2010/wordprocessingGroup" xmlns:wpi="http://schemas.microsoft.com/office/word/2010/wordprocessingInk" xmlns:wne="http://schemas.microsoft.com/office/word/2006/wordml" xmlns:wps="http://schemas.microsoft.com/office/word/2010/wordprocessingShape" mc:Ignorable="w14 w15 w16se w16cid w16 w16cex wp14">
+<w:numbering xmlns:wpc="http://schemas.microsoft.com/office/word/2010/wordprocessingCanvas" xmlns:mc="http://schemas.openxmlformats.org/markup-compatibility/2006" xmlns:o="urn:schemas-microsoft-com:office:office" xmlns:r="http://schemas.openxmlformats.org/officeDocument/2006/relationships" xmlns:m="http://schemas.openxmlformats.org/officeDocument/2006/math" xmlns:v="urn:schemas-microsoft-com:vml" xmlns:wp14="http://schemas.microsoft.com/office/word/2010/wordprocessingDrawing" xmlns:wp="http://schemas.openxmlformats.org/drawingml/2006/wordprocessingDrawing" xmlns:w10="urn:schemas-microsoft-com:office:word" xmlns:w="http://schemas.openxmlformats.org/wordprocessingml/2006/main" xmlns:w14="http://schemas.microsoft.com/office/word/2010/wordml" xmlns:w15="http://schemas.microsoft.com/office/word/2012/wordml" xmlns:wpg="http://schemas.microsoft.com/office/word/2010/wordprocessingGroup" xmlns:wpi="http://schemas.microsoft.com/office/word/2010/wordprocessingInk" xmlns:wne="http://schemas.microsoft.com/office/word/2006/wordml" xmlns:wps="http://schemas.microsoft.com/office/word/2010/wordprocessingShape" mc:Ignorable="w14 w15 wp14">
   <w:abstractNum w:abstractNumId="0" w15:restartNumberingAfterBreak="0">
     <w:nsid w:val="0222080B"/>
     <w:multiLevelType w:val="hybridMultilevel"/>
@@ -4181,7 +4446,7 @@
 </file>
 
 <file path=word/styles.xml><?xml version="1.0" encoding="utf-8"?>
-<w:styles xmlns:mc="http://schemas.openxmlformats.org/markup-compatibility/2006" xmlns:r="http://schemas.openxmlformats.org/officeDocument/2006/relationships" xmlns:w="http://schemas.openxmlformats.org/wordprocessingml/2006/main" xmlns:w14="http://schemas.microsoft.com/office/word/2010/wordml" xmlns:w15="http://schemas.microsoft.com/office/word/2012/wordml" xmlns:w16cex="http://schemas.microsoft.com/office/word/2018/wordml/cex" xmlns:w16cid="http://schemas.microsoft.com/office/word/2016/wordml/cid" xmlns:w16="http://schemas.microsoft.com/office/word/2018/wordml" xmlns:w16se="http://schemas.microsoft.com/office/word/2015/wordml/symex" mc:Ignorable="w14 w15 w16se w16cid w16 w16cex">
+<w:styles xmlns:mc="http://schemas.openxmlformats.org/markup-compatibility/2006" xmlns:r="http://schemas.openxmlformats.org/officeDocument/2006/relationships" xmlns:w="http://schemas.openxmlformats.org/wordprocessingml/2006/main" xmlns:w14="http://schemas.microsoft.com/office/word/2010/wordml" xmlns:w15="http://schemas.microsoft.com/office/word/2012/wordml" mc:Ignorable="w14 w15">
   <w:docDefaults>
     <w:rPrDefault>
       <w:rPr>
@@ -4195,7 +4460,7 @@
       </w:pPr>
     </w:pPrDefault>
   </w:docDefaults>
-  <w:latentStyles w:defLockedState="0" w:defUIPriority="99" w:defSemiHidden="0" w:defUnhideWhenUsed="0" w:defQFormat="0" w:count="376">
+  <w:latentStyles w:defLockedState="0" w:defUIPriority="99" w:defSemiHidden="0" w:defUnhideWhenUsed="0" w:defQFormat="0" w:count="371">
     <w:lsdException w:name="Normal" w:uiPriority="0" w:qFormat="1"/>
     <w:lsdException w:name="heading 1" w:uiPriority="9" w:qFormat="1"/>
     <w:lsdException w:name="heading 2" w:semiHidden="1" w:uiPriority="9" w:unhideWhenUsed="1" w:qFormat="1"/>
@@ -4350,7 +4615,7 @@
     <w:lsdException w:name="Table Web 2" w:semiHidden="1" w:unhideWhenUsed="1"/>
     <w:lsdException w:name="Table Web 3" w:semiHidden="1" w:unhideWhenUsed="1"/>
     <w:lsdException w:name="Balloon Text" w:semiHidden="1" w:unhideWhenUsed="1"/>
-    <w:lsdException w:name="Table Grid" w:semiHidden="1" w:uiPriority="39" w:unhideWhenUsed="1"/>
+    <w:lsdException w:name="Table Grid" w:uiPriority="39"/>
     <w:lsdException w:name="Table Theme" w:semiHidden="1" w:unhideWhenUsed="1"/>
     <w:lsdException w:name="Placeholder Text" w:semiHidden="1"/>
     <w:lsdException w:name="No Spacing" w:uiPriority="1" w:qFormat="1"/>
@@ -4567,11 +4832,6 @@
     <w:lsdException w:name="List Table 5 Dark Accent 6" w:uiPriority="50"/>
     <w:lsdException w:name="List Table 6 Colorful Accent 6" w:uiPriority="51"/>
     <w:lsdException w:name="List Table 7 Colorful Accent 6" w:uiPriority="52"/>
-    <w:lsdException w:name="Mention" w:semiHidden="1" w:unhideWhenUsed="1"/>
-    <w:lsdException w:name="Smart Hyperlink" w:semiHidden="1" w:unhideWhenUsed="1"/>
-    <w:lsdException w:name="Hashtag" w:semiHidden="1" w:unhideWhenUsed="1"/>
-    <w:lsdException w:name="Unresolved Mention" w:semiHidden="1" w:unhideWhenUsed="1"/>
-    <w:lsdException w:name="Smart Link" w:semiHidden="1" w:unhideWhenUsed="1"/>
   </w:latentStyles>
   <w:style w:type="paragraph" w:default="1" w:styleId="Normal">
     <w:name w:val="Normal"/>
@@ -4989,11 +5249,11 @@
       <w:spacing w:val="6"/>
     </w:rPr>
   </w:style>
-  <w:style w:type="paragraph" w:styleId="Ttulo">
+  <w:style w:type="paragraph" w:styleId="Puesto">
     <w:name w:val="Title"/>
     <w:basedOn w:val="Normal"/>
     <w:next w:val="Normal"/>
-    <w:link w:val="TtuloCar"/>
+    <w:link w:val="PuestoCar"/>
     <w:uiPriority w:val="10"/>
     <w:qFormat/>
     <w:rsid w:val="0018039E"/>
@@ -5009,10 +5269,10 @@
       <w:szCs w:val="56"/>
     </w:rPr>
   </w:style>
-  <w:style w:type="character" w:customStyle="1" w:styleId="TtuloCar">
-    <w:name w:val="Título Car"/>
+  <w:style w:type="character" w:customStyle="1" w:styleId="PuestoCar">
+    <w:name w:val="Puesto Car"/>
     <w:basedOn w:val="Fuentedeprrafopredeter"/>
-    <w:link w:val="Ttulo"/>
+    <w:link w:val="Puesto"/>
     <w:uiPriority w:val="10"/>
     <w:rsid w:val="0018039E"/>
     <w:rPr>
@@ -5205,7 +5465,7 @@
       <w:smallCaps/>
     </w:rPr>
   </w:style>
-  <w:style w:type="paragraph" w:styleId="TtuloTDC">
+  <w:style w:type="paragraph" w:styleId="TtulodeTDC">
     <w:name w:val="TOC Heading"/>
     <w:basedOn w:val="Ttulo1"/>
     <w:next w:val="Normal"/>
@@ -5684,7 +5944,7 @@
 </file>
 
 <file path=customXml/itemProps1.xml><?xml version="1.0" encoding="utf-8"?>
-<ds:datastoreItem xmlns:ds="http://schemas.openxmlformats.org/officeDocument/2006/customXml" ds:itemID="{D514E82B-A39A-4214-9D96-3BAAADA81A6F}">
+<ds:datastoreItem xmlns:ds="http://schemas.openxmlformats.org/officeDocument/2006/customXml" ds:itemID="{124587B9-D278-45B8-B59C-D8628A2C4236}">
   <ds:schemaRefs>
     <ds:schemaRef ds:uri="http://schemas.openxmlformats.org/officeDocument/2006/bibliography"/>
   </ds:schemaRefs>

</xml_diff>